<commit_message>
Update cac chi tiet xu ly
</commit_message>
<xml_diff>
--- a/Reports/PTTK HTTT/Báo cáo CHƯƠNG 2 dfd.docx
+++ b/Reports/PTTK HTTT/Báo cáo CHƯƠNG 2 dfd.docx
@@ -986,13 +986,7 @@
               <w:rPr>
                 <w:rFonts w:asciiTheme="majorHAnsi" w:hAnsiTheme="majorHAnsi" w:cs="Times New Roman"/>
               </w:rPr>
-              <w:t>- K</w:t>
-            </w:r>
-            <w:r>
-              <w:rPr>
-                <w:rFonts w:asciiTheme="majorHAnsi" w:hAnsiTheme="majorHAnsi" w:cs="Times New Roman"/>
-              </w:rPr>
-              <w:t>hi hàng hóa đã được nhập nhưng do bị lỗi sản phẩm hay do không đúng yêu cầu sản phẩm.</w:t>
+              <w:t>- Khi hàng hóa đã được nhập nhưng do bị lỗi sản phẩm hay do không đúng yêu cầu sản phẩm.</w:t>
             </w:r>
           </w:p>
           <w:p>
@@ -1144,13 +1138,7 @@
               <w:rPr>
                 <w:rFonts w:asciiTheme="majorHAnsi" w:hAnsiTheme="majorHAnsi" w:cs="Times New Roman"/>
               </w:rPr>
-              <w:t>Thông tin về giá cả, tổng giá, chi tiế</w:t>
-            </w:r>
-            <w:r>
-              <w:rPr>
-                <w:rFonts w:asciiTheme="majorHAnsi" w:hAnsiTheme="majorHAnsi" w:cs="Times New Roman"/>
-              </w:rPr>
-              <w:t>t các hàng hóa cần trả lại cho nhà cung cấp.</w:t>
+              <w:t>Thông tin về giá cả, tổng giá, chi tiết các hàng hóa cần trả lại cho nhà cung cấp.</w:t>
             </w:r>
           </w:p>
           <w:p>
@@ -1429,10 +1417,7 @@
               <w:t xml:space="preserve"> lý: </w:t>
             </w:r>
             <w:r>
-              <w:t>Bán hàng cho khách hàng</w:t>
-            </w:r>
-            <w:r>
-              <w:t>.</w:t>
+              <w:t>Bán hàng cho khách hàng.</w:t>
             </w:r>
           </w:p>
           <w:p>
@@ -2146,10 +2131,7 @@
               <w:t xml:space="preserve"> lý:</w:t>
             </w:r>
             <w:r>
-              <w:t xml:space="preserve"> </w:t>
-            </w:r>
-            <w:r>
-              <w:t>Khách hàng trả hàng</w:t>
+              <w:t xml:space="preserve"> Khách hàng trả hàng</w:t>
             </w:r>
           </w:p>
           <w:p>
@@ -2797,10 +2779,7 @@
               <w:t xml:space="preserve"> lý</w:t>
             </w:r>
             <w:r>
-              <w:t xml:space="preserve"> </w:t>
-            </w:r>
-            <w:r>
-              <w:t>Quản lý hàng tồn kho</w:t>
+              <w:t xml:space="preserve"> Quản lý hàng tồn kho</w:t>
             </w:r>
           </w:p>
           <w:p>
@@ -3458,10 +3437,7 @@
               <w:t xml:space="preserve"> lý</w:t>
             </w:r>
             <w:r>
-              <w:t xml:space="preserve"> Quản lý </w:t>
-            </w:r>
-            <w:r>
-              <w:t>nhà cung cấp.</w:t>
+              <w:t xml:space="preserve"> Quản lý nhà cung cấp.</w:t>
             </w:r>
           </w:p>
           <w:p>
@@ -3666,13 +3642,7 @@
               <w:rPr>
                 <w:rFonts w:asciiTheme="majorHAnsi" w:hAnsiTheme="majorHAnsi" w:cs="Times New Roman"/>
               </w:rPr>
-              <w:t xml:space="preserve">- Khi </w:t>
-            </w:r>
-            <w:r>
-              <w:rPr>
-                <w:rFonts w:asciiTheme="majorHAnsi" w:hAnsiTheme="majorHAnsi" w:cs="Times New Roman"/>
-              </w:rPr>
-              <w:t>đến đợt cần đặt mua hàng từ nhà cung cấp, báo cáo nợ nhà cung cấp.</w:t>
+              <w:t>- Khi đến đợt cần đặt mua hàng từ nhà cung cấp, báo cáo nợ nhà cung cấp.</w:t>
             </w:r>
           </w:p>
           <w:p>
@@ -3749,19 +3719,7 @@
               <w:rPr>
                 <w:rFonts w:asciiTheme="majorHAnsi" w:hAnsiTheme="majorHAnsi" w:cs="Times New Roman"/>
               </w:rPr>
-              <w:t xml:space="preserve">- </w:t>
-            </w:r>
-            <w:r>
-              <w:rPr>
-                <w:rFonts w:asciiTheme="majorHAnsi" w:hAnsiTheme="majorHAnsi" w:cs="Times New Roman"/>
-              </w:rPr>
-              <w:t xml:space="preserve">Các thông tin về nhà cung cấp </w:t>
-            </w:r>
-            <w:r>
-              <w:rPr>
-                <w:rFonts w:asciiTheme="majorHAnsi" w:hAnsiTheme="majorHAnsi" w:cs="Times New Roman"/>
-              </w:rPr>
-              <w:t>như: Mã nhà cung cấp, tên nhà cung cấp, địa chỉ, sđt, fax, tổng nợ nhà cung cấp.</w:t>
+              <w:t>- Các thông tin về nhà cung cấp như: Mã nhà cung cấp, tên nhà cung cấp, địa chỉ, sđt, fax, tổng nợ nhà cung cấp.</w:t>
             </w:r>
           </w:p>
         </w:tc>
@@ -3836,13 +3794,7 @@
               <w:rPr>
                 <w:rFonts w:asciiTheme="majorHAnsi" w:hAnsiTheme="majorHAnsi" w:cs="Times New Roman"/>
               </w:rPr>
-              <w:t xml:space="preserve">Thông tin chi tiết về nhà cung cấp </w:t>
-            </w:r>
-            <w:r>
-              <w:rPr>
-                <w:rFonts w:asciiTheme="majorHAnsi" w:hAnsiTheme="majorHAnsi" w:cs="Times New Roman"/>
-              </w:rPr>
-              <w:t>như: Mã nhà cung cấp, tên nhà cung cấp, địa chỉ, sđt, fax, tổng nợ nhà cung cấp.</w:t>
+              <w:t>Thông tin chi tiết về nhà cung cấp như: Mã nhà cung cấp, tên nhà cung cấp, địa chỉ, sđt, fax, tổng nợ nhà cung cấp.</w:t>
             </w:r>
           </w:p>
         </w:tc>
@@ -3994,13 +3946,7 @@
               <w:rPr>
                 <w:rFonts w:asciiTheme="majorHAnsi" w:hAnsiTheme="majorHAnsi" w:cs="Times New Roman"/>
               </w:rPr>
-              <w:t xml:space="preserve">- </w:t>
-            </w:r>
-            <w:r>
-              <w:rPr>
-                <w:rFonts w:asciiTheme="majorHAnsi" w:hAnsiTheme="majorHAnsi" w:cs="Times New Roman"/>
-              </w:rPr>
-              <w:t>Nếu nhà cung cấp nào không còn hợp tác thì có thể xóa nhà cung cấp.</w:t>
+              <w:t>- Nếu nhà cung cấp nào không còn hợp tác thì có thể xóa nhà cung cấp.</w:t>
             </w:r>
           </w:p>
           <w:p>
@@ -4414,13 +4360,7 @@
               <w:rPr>
                 <w:rFonts w:asciiTheme="majorHAnsi" w:hAnsiTheme="majorHAnsi" w:cs="Times New Roman"/>
               </w:rPr>
-              <w:t>T</w:t>
-            </w:r>
-            <w:r>
-              <w:rPr>
-                <w:rFonts w:asciiTheme="majorHAnsi" w:hAnsiTheme="majorHAnsi" w:cs="Times New Roman"/>
-              </w:rPr>
-              <w:t>hông tin về khách hàng(khách hang VIP) như: Mã khách hàng, tài khoản khách hàng, tên khách hàng, năm sinh, cmnd, địa chỉ, sdt, tổng nợ, ...)</w:t>
+              <w:t>Thông tin về khách hàng(khách hang VIP) như: Mã khách hàng, tài khoản khách hàng, tên khách hàng, năm sinh, cmnd, địa chỉ, sdt, tổng nợ, ...)</w:t>
             </w:r>
           </w:p>
         </w:tc>
@@ -4495,13 +4435,7 @@
               <w:rPr>
                 <w:rFonts w:asciiTheme="majorHAnsi" w:hAnsiTheme="majorHAnsi" w:cs="Times New Roman"/>
               </w:rPr>
-              <w:t>T</w:t>
-            </w:r>
-            <w:r>
-              <w:rPr>
-                <w:rFonts w:asciiTheme="majorHAnsi" w:hAnsiTheme="majorHAnsi" w:cs="Times New Roman"/>
-              </w:rPr>
-              <w:t>hông tin về khách hàng(khách hang VIP) như: Mã khách hàng, tài khoản khách hàng, tên khách hàng, năm sinh, cmnd, địa chỉ, sdt, tổng nợ, ...)</w:t>
+              <w:t>Thông tin về khách hàng(khách hang VIP) như: Mã khách hàng, tài khoản khách hàng, tên khách hàng, năm sinh, cmnd, địa chỉ, sdt, tổng nợ, ...)</w:t>
             </w:r>
           </w:p>
         </w:tc>
@@ -4669,13 +4603,7 @@
     <w:p/>
     <w:p>
       <w:r>
-        <w:t>Ô xử lý “Quả</w:t>
-      </w:r>
-      <w:r>
-        <w:t>n lý nhân viên</w:t>
-      </w:r>
-      <w:r>
-        <w:t>”</w:t>
+        <w:t>Ô xử lý “Quản lý nhân viên”</w:t>
       </w:r>
     </w:p>
     <w:p/>
@@ -4778,10 +4706,7 @@
               <w:t xml:space="preserve"> lý</w:t>
             </w:r>
             <w:r>
-              <w:t>: Quả</w:t>
-            </w:r>
-            <w:r>
-              <w:t>n lý nhân viên</w:t>
+              <w:t>: Quản lý nhân viên</w:t>
             </w:r>
           </w:p>
           <w:p>
@@ -4909,25 +4834,7 @@
               <w:rPr>
                 <w:rFonts w:asciiTheme="majorHAnsi" w:hAnsiTheme="majorHAnsi" w:cs="Times New Roman"/>
               </w:rPr>
-              <w:t xml:space="preserve">Quản lý các thông tin về </w:t>
-            </w:r>
-            <w:r>
-              <w:rPr>
-                <w:rFonts w:asciiTheme="majorHAnsi" w:hAnsiTheme="majorHAnsi" w:cs="Times New Roman"/>
-              </w:rPr>
-              <w:t>nhân viên như: Mã nhân viên</w:t>
-            </w:r>
-            <w:r>
-              <w:rPr>
-                <w:rFonts w:asciiTheme="majorHAnsi" w:hAnsiTheme="majorHAnsi" w:cs="Times New Roman"/>
-              </w:rPr>
-              <w:t>, tài khoả</w:t>
-            </w:r>
-            <w:r>
-              <w:rPr>
-                <w:rFonts w:asciiTheme="majorHAnsi" w:hAnsiTheme="majorHAnsi" w:cs="Times New Roman"/>
-              </w:rPr>
-              <w:t>n ngân hàng</w:t>
+              <w:t>Quản lý các thông tin về nhân viên như: Mã nhân viên, tài khoản ngân hàng</w:t>
             </w:r>
             <w:r>
               <w:rPr>
@@ -5116,13 +5023,7 @@
               <w:rPr>
                 <w:rFonts w:asciiTheme="majorHAnsi" w:hAnsiTheme="majorHAnsi" w:cs="Times New Roman"/>
               </w:rPr>
-              <w:t>T</w:t>
-            </w:r>
-            <w:r>
-              <w:rPr>
-                <w:rFonts w:asciiTheme="majorHAnsi" w:hAnsiTheme="majorHAnsi" w:cs="Times New Roman"/>
-              </w:rPr>
-              <w:t>hông tin về nhân viên như: Mã nhân viên, tài khoản ngân hàng, tên nhân viên năm sinh, cmnd, địa chỉ, sdt, lương hiện tại, ngày bắt đầu làm…)</w:t>
+              <w:t>Thông tin về nhân viên như: Mã nhân viên, tài khoản ngân hàng, tên nhân viên năm sinh, cmnd, địa chỉ, sdt, lương hiện tại, ngày bắt đầu làm…)</w:t>
             </w:r>
           </w:p>
         </w:tc>
@@ -5197,25 +5098,7 @@
               <w:rPr>
                 <w:rFonts w:asciiTheme="majorHAnsi" w:hAnsiTheme="majorHAnsi" w:cs="Times New Roman"/>
               </w:rPr>
-              <w:t>thông tin về nhân viên như: Mã nhân viên, tên nhân viên</w:t>
-            </w:r>
-            <w:r>
-              <w:rPr>
-                <w:rFonts w:asciiTheme="majorHAnsi" w:hAnsiTheme="majorHAnsi" w:cs="Times New Roman"/>
-              </w:rPr>
-              <w:t xml:space="preserve"> năm sinh, số ngày làm trong tháng, tiền thưởng, bộ phận nào</w:t>
-            </w:r>
-            <w:r>
-              <w:rPr>
-                <w:rFonts w:asciiTheme="majorHAnsi" w:hAnsiTheme="majorHAnsi" w:cs="Times New Roman"/>
-              </w:rPr>
-              <w:t>)</w:t>
-            </w:r>
-            <w:r>
-              <w:rPr>
-                <w:rFonts w:asciiTheme="majorHAnsi" w:hAnsiTheme="majorHAnsi" w:cs="Times New Roman"/>
-              </w:rPr>
-              <w:t>.</w:t>
+              <w:t>thông tin về nhân viên như: Mã nhân viên, tên nhân viên năm sinh, số ngày làm trong tháng, tiền thưởng, bộ phận nào).</w:t>
             </w:r>
           </w:p>
         </w:tc>
@@ -5381,13 +5264,2032 @@
               </w:rPr>
               <w:t>Nhân viên làm việc trên 3 tháng sẽ được coi là nhân viên chính thức.</w:t>
             </w:r>
-            <w:bookmarkStart w:id="0" w:name="_GoBack"/>
-            <w:bookmarkEnd w:id="0"/>
           </w:p>
         </w:tc>
       </w:tr>
     </w:tbl>
     <w:p/>
+    <w:p>
+      <w:bookmarkStart w:id="0" w:name="_GoBack"/>
+      <w:bookmarkEnd w:id="0"/>
+    </w:p>
+    <w:p>
+      <w:r>
+        <w:t>Ô xử lý “Quản lý công nợ”</w:t>
+      </w:r>
+    </w:p>
+    <w:p/>
+    <w:tbl>
+      <w:tblPr>
+        <w:tblStyle w:val="LiBang"/>
+        <w:tblW w:w="9355" w:type="dxa"/>
+        <w:tblLayout w:type="fixed"/>
+        <w:tblLook w:val="04A0" w:firstRow="1" w:lastRow="0" w:firstColumn="1" w:lastColumn="0" w:noHBand="0" w:noVBand="1"/>
+      </w:tblPr>
+      <w:tblGrid>
+        <w:gridCol w:w="3145"/>
+        <w:gridCol w:w="3060"/>
+        <w:gridCol w:w="3150"/>
+      </w:tblGrid>
+      <w:tr>
+        <w:tc>
+          <w:tcPr>
+            <w:tcW w:w="3145" w:type="dxa"/>
+            <w:tcBorders>
+              <w:top w:val="single" w:sz="4" w:space="0" w:color="auto"/>
+              <w:left w:val="single" w:sz="4" w:space="0" w:color="auto"/>
+              <w:bottom w:val="single" w:sz="4" w:space="0" w:color="auto"/>
+              <w:right w:val="single" w:sz="4" w:space="0" w:color="auto"/>
+            </w:tcBorders>
+            <w:hideMark/>
+          </w:tcPr>
+          <w:p>
+            <w:pPr>
+              <w:spacing w:line="360" w:lineRule="auto"/>
+              <w:ind w:right="-108"/>
+              <w:rPr>
+                <w:rFonts w:asciiTheme="majorHAnsi" w:hAnsiTheme="majorHAnsi" w:cs="Times New Roman"/>
+                <w:b/>
+              </w:rPr>
+            </w:pPr>
+            <w:r>
+              <w:rPr>
+                <w:rFonts w:asciiTheme="majorHAnsi" w:hAnsiTheme="majorHAnsi" w:cs="Times New Roman"/>
+              </w:rPr>
+              <w:t xml:space="preserve">Dự án: Quản lý </w:t>
+            </w:r>
+            <w:r>
+              <w:rPr>
+                <w:rFonts w:asciiTheme="majorHAnsi" w:hAnsiTheme="majorHAnsi" w:cs="Times New Roman"/>
+                <w:b/>
+              </w:rPr>
+              <w:t>cửa hàng thời trang LUIS HOMME</w:t>
+            </w:r>
+          </w:p>
+          <w:p>
+            <w:pPr>
+              <w:spacing w:line="360" w:lineRule="auto"/>
+              <w:ind w:right="-732"/>
+              <w:rPr>
+                <w:rFonts w:asciiTheme="majorHAnsi" w:hAnsiTheme="majorHAnsi" w:cs="Times New Roman"/>
+              </w:rPr>
+            </w:pPr>
+            <w:r>
+              <w:rPr>
+                <w:rFonts w:asciiTheme="majorHAnsi" w:hAnsiTheme="majorHAnsi" w:cs="Times New Roman"/>
+              </w:rPr>
+              <w:t>Người lậ</w:t>
+            </w:r>
+            <w:r>
+              <w:rPr>
+                <w:rFonts w:asciiTheme="majorHAnsi" w:hAnsiTheme="majorHAnsi" w:cs="Times New Roman"/>
+              </w:rPr>
+              <w:t xml:space="preserve">p: </w:t>
+            </w:r>
+          </w:p>
+        </w:tc>
+        <w:tc>
+          <w:tcPr>
+            <w:tcW w:w="3060" w:type="dxa"/>
+            <w:tcBorders>
+              <w:top w:val="single" w:sz="4" w:space="0" w:color="auto"/>
+              <w:left w:val="single" w:sz="4" w:space="0" w:color="auto"/>
+              <w:bottom w:val="single" w:sz="4" w:space="0" w:color="auto"/>
+              <w:right w:val="single" w:sz="4" w:space="0" w:color="auto"/>
+            </w:tcBorders>
+          </w:tcPr>
+          <w:p>
+            <w:pPr>
+              <w:spacing w:line="360" w:lineRule="auto"/>
+              <w:rPr>
+                <w:rFonts w:asciiTheme="majorHAnsi" w:hAnsiTheme="majorHAnsi" w:cs="Times New Roman"/>
+              </w:rPr>
+            </w:pPr>
+            <w:r>
+              <w:rPr>
+                <w:rFonts w:asciiTheme="majorHAnsi" w:hAnsiTheme="majorHAnsi" w:cs="Times New Roman"/>
+              </w:rPr>
+              <w:t>Công việc/Xử</w:t>
+            </w:r>
+            <w:r>
+              <w:rPr>
+                <w:rFonts w:asciiTheme="majorHAnsi" w:hAnsiTheme="majorHAnsi" w:cs="Times New Roman"/>
+              </w:rPr>
+              <w:t xml:space="preserve"> lý</w:t>
+            </w:r>
+            <w:r>
+              <w:t xml:space="preserve">: </w:t>
+            </w:r>
+            <w:r>
+              <w:t>Quản lý công nợ.</w:t>
+            </w:r>
+          </w:p>
+          <w:p>
+            <w:pPr>
+              <w:spacing w:line="360" w:lineRule="auto"/>
+              <w:rPr>
+                <w:rFonts w:asciiTheme="majorHAnsi" w:hAnsiTheme="majorHAnsi" w:cs="Times New Roman"/>
+              </w:rPr>
+            </w:pPr>
+            <w:r>
+              <w:rPr>
+                <w:rFonts w:asciiTheme="majorHAnsi" w:hAnsiTheme="majorHAnsi" w:cs="Times New Roman"/>
+              </w:rPr>
+              <w:t>Cấp: 1</w:t>
+            </w:r>
+          </w:p>
+        </w:tc>
+        <w:tc>
+          <w:tcPr>
+            <w:tcW w:w="3150" w:type="dxa"/>
+            <w:tcBorders>
+              <w:top w:val="single" w:sz="4" w:space="0" w:color="auto"/>
+              <w:left w:val="single" w:sz="4" w:space="0" w:color="auto"/>
+              <w:bottom w:val="single" w:sz="4" w:space="0" w:color="auto"/>
+              <w:right w:val="single" w:sz="4" w:space="0" w:color="auto"/>
+            </w:tcBorders>
+            <w:hideMark/>
+          </w:tcPr>
+          <w:p>
+            <w:pPr>
+              <w:spacing w:line="360" w:lineRule="auto"/>
+              <w:rPr>
+                <w:rFonts w:asciiTheme="majorHAnsi" w:hAnsiTheme="majorHAnsi" w:cs="Times New Roman"/>
+              </w:rPr>
+            </w:pPr>
+            <w:r>
+              <w:rPr>
+                <w:rFonts w:asciiTheme="majorHAnsi" w:hAnsiTheme="majorHAnsi" w:cs="Times New Roman"/>
+              </w:rPr>
+              <w:t>Số thứ tự</w:t>
+            </w:r>
+            <w:r>
+              <w:rPr>
+                <w:rFonts w:asciiTheme="majorHAnsi" w:hAnsiTheme="majorHAnsi" w:cs="Times New Roman"/>
+              </w:rPr>
+              <w:t>: 9</w:t>
+            </w:r>
+          </w:p>
+          <w:p>
+            <w:pPr>
+              <w:spacing w:line="360" w:lineRule="auto"/>
+              <w:rPr>
+                <w:rFonts w:asciiTheme="majorHAnsi" w:hAnsiTheme="majorHAnsi" w:cs="Times New Roman"/>
+              </w:rPr>
+            </w:pPr>
+            <w:r>
+              <w:rPr>
+                <w:rFonts w:asciiTheme="majorHAnsi" w:hAnsiTheme="majorHAnsi" w:cs="Times New Roman"/>
+              </w:rPr>
+              <w:t>Ngày lậ</w:t>
+            </w:r>
+            <w:r>
+              <w:rPr>
+                <w:rFonts w:asciiTheme="majorHAnsi" w:hAnsiTheme="majorHAnsi" w:cs="Times New Roman"/>
+              </w:rPr>
+              <w:t xml:space="preserve">p: </w:t>
+            </w:r>
+          </w:p>
+        </w:tc>
+      </w:tr>
+      <w:tr>
+        <w:trPr>
+          <w:trHeight w:val="575"/>
+        </w:trPr>
+        <w:tc>
+          <w:tcPr>
+            <w:tcW w:w="3145" w:type="dxa"/>
+            <w:tcBorders>
+              <w:top w:val="single" w:sz="4" w:space="0" w:color="auto"/>
+              <w:left w:val="single" w:sz="4" w:space="0" w:color="auto"/>
+              <w:bottom w:val="nil"/>
+              <w:right w:val="single" w:sz="4" w:space="0" w:color="auto"/>
+            </w:tcBorders>
+          </w:tcPr>
+          <w:p>
+            <w:pPr>
+              <w:spacing w:line="360" w:lineRule="auto"/>
+              <w:rPr>
+                <w:rFonts w:asciiTheme="majorHAnsi" w:hAnsiTheme="majorHAnsi" w:cs="Times New Roman"/>
+              </w:rPr>
+            </w:pPr>
+            <w:r>
+              <w:rPr>
+                <w:rFonts w:asciiTheme="majorHAnsi" w:hAnsiTheme="majorHAnsi" w:cs="Times New Roman"/>
+              </w:rPr>
+              <w:t>1. Diễn giải:</w:t>
+            </w:r>
+          </w:p>
+        </w:tc>
+        <w:tc>
+          <w:tcPr>
+            <w:tcW w:w="6210" w:type="dxa"/>
+            <w:gridSpan w:val="2"/>
+            <w:tcBorders>
+              <w:top w:val="single" w:sz="4" w:space="0" w:color="auto"/>
+              <w:left w:val="single" w:sz="4" w:space="0" w:color="auto"/>
+              <w:bottom w:val="nil"/>
+              <w:right w:val="single" w:sz="4" w:space="0" w:color="auto"/>
+            </w:tcBorders>
+          </w:tcPr>
+          <w:p>
+            <w:pPr>
+              <w:spacing w:line="360" w:lineRule="auto"/>
+              <w:rPr>
+                <w:rFonts w:asciiTheme="majorHAnsi" w:hAnsiTheme="majorHAnsi" w:cs="Times New Roman"/>
+              </w:rPr>
+            </w:pPr>
+            <w:r>
+              <w:rPr>
+                <w:rFonts w:asciiTheme="majorHAnsi" w:hAnsiTheme="majorHAnsi" w:cs="Times New Roman"/>
+              </w:rPr>
+              <w:t xml:space="preserve">- </w:t>
+            </w:r>
+            <w:r>
+              <w:rPr>
+                <w:rFonts w:asciiTheme="majorHAnsi" w:hAnsiTheme="majorHAnsi" w:cs="Times New Roman"/>
+              </w:rPr>
+              <w:t xml:space="preserve">Quản lý các thông tin </w:t>
+            </w:r>
+            <w:r>
+              <w:rPr>
+                <w:rFonts w:asciiTheme="majorHAnsi" w:hAnsiTheme="majorHAnsi" w:cs="Times New Roman"/>
+              </w:rPr>
+              <w:t>về nợ với nhà cung cấp.</w:t>
+            </w:r>
+          </w:p>
+        </w:tc>
+      </w:tr>
+      <w:tr>
+        <w:trPr>
+          <w:trHeight w:val="477"/>
+        </w:trPr>
+        <w:tc>
+          <w:tcPr>
+            <w:tcW w:w="3145" w:type="dxa"/>
+            <w:tcBorders>
+              <w:top w:val="nil"/>
+              <w:left w:val="single" w:sz="4" w:space="0" w:color="auto"/>
+              <w:bottom w:val="nil"/>
+              <w:right w:val="single" w:sz="4" w:space="0" w:color="auto"/>
+            </w:tcBorders>
+          </w:tcPr>
+          <w:p>
+            <w:pPr>
+              <w:spacing w:line="360" w:lineRule="auto"/>
+              <w:rPr>
+                <w:rFonts w:asciiTheme="majorHAnsi" w:hAnsiTheme="majorHAnsi" w:cs="Times New Roman"/>
+              </w:rPr>
+            </w:pPr>
+            <w:r>
+              <w:rPr>
+                <w:rFonts w:asciiTheme="majorHAnsi" w:hAnsiTheme="majorHAnsi" w:cs="Times New Roman"/>
+              </w:rPr>
+              <w:t xml:space="preserve">2. Điều kiện bắt đầu </w:t>
+            </w:r>
+            <w:r>
+              <w:rPr>
+                <w:rFonts w:asciiTheme="majorHAnsi" w:hAnsiTheme="majorHAnsi" w:cs="Times New Roman"/>
+                <w:b/>
+              </w:rPr>
+              <w:t>(kích hoạt)</w:t>
+            </w:r>
+            <w:r>
+              <w:rPr>
+                <w:rFonts w:asciiTheme="majorHAnsi" w:hAnsiTheme="majorHAnsi" w:cs="Times New Roman"/>
+              </w:rPr>
+              <w:t>:</w:t>
+            </w:r>
+          </w:p>
+          <w:p>
+            <w:pPr>
+              <w:spacing w:line="360" w:lineRule="auto"/>
+              <w:rPr>
+                <w:rFonts w:asciiTheme="majorHAnsi" w:hAnsiTheme="majorHAnsi" w:cs="Times New Roman"/>
+              </w:rPr>
+            </w:pPr>
+          </w:p>
+        </w:tc>
+        <w:tc>
+          <w:tcPr>
+            <w:tcW w:w="6210" w:type="dxa"/>
+            <w:gridSpan w:val="2"/>
+            <w:tcBorders>
+              <w:top w:val="nil"/>
+              <w:left w:val="single" w:sz="4" w:space="0" w:color="auto"/>
+              <w:bottom w:val="nil"/>
+              <w:right w:val="single" w:sz="4" w:space="0" w:color="auto"/>
+            </w:tcBorders>
+          </w:tcPr>
+          <w:p>
+            <w:pPr>
+              <w:spacing w:line="360" w:lineRule="auto"/>
+              <w:rPr>
+                <w:rFonts w:asciiTheme="majorHAnsi" w:hAnsiTheme="majorHAnsi" w:cs="Times New Roman"/>
+              </w:rPr>
+            </w:pPr>
+            <w:r>
+              <w:rPr>
+                <w:rFonts w:asciiTheme="majorHAnsi" w:hAnsiTheme="majorHAnsi" w:cs="Times New Roman"/>
+              </w:rPr>
+              <w:t xml:space="preserve">- </w:t>
+            </w:r>
+            <w:r>
+              <w:rPr>
+                <w:rFonts w:asciiTheme="majorHAnsi" w:hAnsiTheme="majorHAnsi" w:cs="Times New Roman"/>
+              </w:rPr>
+              <w:t>Khi mua hàng từ nhà cung cấp mà không đủ tiền để thanh toán một lần.</w:t>
+            </w:r>
+          </w:p>
+          <w:p>
+            <w:pPr>
+              <w:spacing w:line="360" w:lineRule="auto"/>
+              <w:rPr>
+                <w:rFonts w:asciiTheme="majorHAnsi" w:hAnsiTheme="majorHAnsi" w:cs="Times New Roman"/>
+              </w:rPr>
+            </w:pPr>
+            <w:r>
+              <w:rPr>
+                <w:rFonts w:asciiTheme="majorHAnsi" w:hAnsiTheme="majorHAnsi" w:cs="Times New Roman"/>
+              </w:rPr>
+              <w:t>- Khi trước khi đặt mua hàng từ nhà cung cấp phải kiểm tra nợ.</w:t>
+            </w:r>
+          </w:p>
+        </w:tc>
+      </w:tr>
+      <w:tr>
+        <w:trPr>
+          <w:trHeight w:val="675"/>
+        </w:trPr>
+        <w:tc>
+          <w:tcPr>
+            <w:tcW w:w="3145" w:type="dxa"/>
+            <w:tcBorders>
+              <w:top w:val="nil"/>
+              <w:left w:val="single" w:sz="4" w:space="0" w:color="auto"/>
+              <w:bottom w:val="nil"/>
+              <w:right w:val="single" w:sz="4" w:space="0" w:color="auto"/>
+            </w:tcBorders>
+          </w:tcPr>
+          <w:p>
+            <w:pPr>
+              <w:spacing w:line="360" w:lineRule="auto"/>
+              <w:rPr>
+                <w:rFonts w:asciiTheme="majorHAnsi" w:hAnsiTheme="majorHAnsi" w:cs="Times New Roman"/>
+              </w:rPr>
+            </w:pPr>
+            <w:r>
+              <w:rPr>
+                <w:rFonts w:asciiTheme="majorHAnsi" w:hAnsiTheme="majorHAnsi" w:cs="Times New Roman"/>
+              </w:rPr>
+              <w:t>3. Dòng dữ liệu</w:t>
+            </w:r>
+            <w:r>
+              <w:rPr>
+                <w:rFonts w:asciiTheme="majorHAnsi" w:hAnsiTheme="majorHAnsi" w:cs="Times New Roman"/>
+                <w:b/>
+              </w:rPr>
+              <w:t xml:space="preserve"> vào</w:t>
+            </w:r>
+            <w:r>
+              <w:rPr>
+                <w:rFonts w:asciiTheme="majorHAnsi" w:hAnsiTheme="majorHAnsi" w:cs="Times New Roman"/>
+              </w:rPr>
+              <w:t xml:space="preserve">: </w:t>
+            </w:r>
+          </w:p>
+        </w:tc>
+        <w:tc>
+          <w:tcPr>
+            <w:tcW w:w="6210" w:type="dxa"/>
+            <w:gridSpan w:val="2"/>
+            <w:tcBorders>
+              <w:top w:val="nil"/>
+              <w:left w:val="single" w:sz="4" w:space="0" w:color="auto"/>
+              <w:bottom w:val="nil"/>
+              <w:right w:val="single" w:sz="4" w:space="0" w:color="auto"/>
+            </w:tcBorders>
+          </w:tcPr>
+          <w:p>
+            <w:pPr>
+              <w:spacing w:line="360" w:lineRule="auto"/>
+              <w:rPr>
+                <w:rFonts w:asciiTheme="majorHAnsi" w:hAnsiTheme="majorHAnsi" w:cs="Times New Roman"/>
+              </w:rPr>
+            </w:pPr>
+            <w:r>
+              <w:rPr>
+                <w:rFonts w:asciiTheme="majorHAnsi" w:hAnsiTheme="majorHAnsi" w:cs="Times New Roman"/>
+              </w:rPr>
+              <w:t xml:space="preserve">- Thông tin </w:t>
+            </w:r>
+            <w:r>
+              <w:rPr>
+                <w:rFonts w:asciiTheme="majorHAnsi" w:hAnsiTheme="majorHAnsi" w:cs="Times New Roman"/>
+              </w:rPr>
+              <w:t>cơ bản của nhà cung cấp(Mã nhà cung cấp, tên nhà cung cấp), tổng nợ, nợ cần phải trả, hạn trả.</w:t>
+            </w:r>
+          </w:p>
+        </w:tc>
+      </w:tr>
+      <w:tr>
+        <w:trPr>
+          <w:trHeight w:val="315"/>
+        </w:trPr>
+        <w:tc>
+          <w:tcPr>
+            <w:tcW w:w="3145" w:type="dxa"/>
+            <w:tcBorders>
+              <w:top w:val="nil"/>
+              <w:left w:val="single" w:sz="4" w:space="0" w:color="auto"/>
+              <w:bottom w:val="nil"/>
+              <w:right w:val="single" w:sz="4" w:space="0" w:color="auto"/>
+            </w:tcBorders>
+          </w:tcPr>
+          <w:p>
+            <w:pPr>
+              <w:spacing w:line="360" w:lineRule="auto"/>
+              <w:rPr>
+                <w:rFonts w:asciiTheme="majorHAnsi" w:hAnsiTheme="majorHAnsi" w:cs="Times New Roman"/>
+              </w:rPr>
+            </w:pPr>
+            <w:r>
+              <w:rPr>
+                <w:rFonts w:asciiTheme="majorHAnsi" w:hAnsiTheme="majorHAnsi" w:cs="Times New Roman"/>
+              </w:rPr>
+              <w:t>4. Dòng dữ liệu</w:t>
+            </w:r>
+            <w:r>
+              <w:rPr>
+                <w:rFonts w:asciiTheme="majorHAnsi" w:hAnsiTheme="majorHAnsi" w:cs="Times New Roman"/>
+                <w:b/>
+              </w:rPr>
+              <w:t xml:space="preserve"> ra</w:t>
+            </w:r>
+            <w:r>
+              <w:rPr>
+                <w:rFonts w:asciiTheme="majorHAnsi" w:hAnsiTheme="majorHAnsi" w:cs="Times New Roman"/>
+              </w:rPr>
+              <w:t>:</w:t>
+            </w:r>
+          </w:p>
+        </w:tc>
+        <w:tc>
+          <w:tcPr>
+            <w:tcW w:w="6210" w:type="dxa"/>
+            <w:gridSpan w:val="2"/>
+            <w:tcBorders>
+              <w:top w:val="nil"/>
+              <w:left w:val="single" w:sz="4" w:space="0" w:color="auto"/>
+              <w:bottom w:val="nil"/>
+              <w:right w:val="single" w:sz="4" w:space="0" w:color="auto"/>
+            </w:tcBorders>
+          </w:tcPr>
+          <w:p>
+            <w:pPr>
+              <w:spacing w:line="360" w:lineRule="auto"/>
+              <w:rPr>
+                <w:rFonts w:asciiTheme="majorHAnsi" w:hAnsiTheme="majorHAnsi" w:cs="Times New Roman"/>
+              </w:rPr>
+            </w:pPr>
+            <w:r>
+              <w:rPr>
+                <w:rFonts w:asciiTheme="majorHAnsi" w:hAnsiTheme="majorHAnsi" w:cs="Times New Roman"/>
+              </w:rPr>
+              <w:t xml:space="preserve">- </w:t>
+            </w:r>
+            <w:r>
+              <w:rPr>
+                <w:rFonts w:asciiTheme="majorHAnsi" w:hAnsiTheme="majorHAnsi" w:cs="Times New Roman"/>
+              </w:rPr>
+              <w:t>Thông tin đầy đủ về nợ với các nhà cung cấp.</w:t>
+            </w:r>
+          </w:p>
+        </w:tc>
+      </w:tr>
+      <w:tr>
+        <w:trPr>
+          <w:trHeight w:val="693"/>
+        </w:trPr>
+        <w:tc>
+          <w:tcPr>
+            <w:tcW w:w="3145" w:type="dxa"/>
+            <w:tcBorders>
+              <w:top w:val="nil"/>
+              <w:left w:val="single" w:sz="4" w:space="0" w:color="auto"/>
+              <w:bottom w:val="nil"/>
+              <w:right w:val="single" w:sz="4" w:space="0" w:color="auto"/>
+            </w:tcBorders>
+          </w:tcPr>
+          <w:p>
+            <w:pPr>
+              <w:spacing w:line="360" w:lineRule="auto"/>
+              <w:rPr>
+                <w:rFonts w:asciiTheme="majorHAnsi" w:hAnsiTheme="majorHAnsi" w:cs="Times New Roman"/>
+              </w:rPr>
+            </w:pPr>
+            <w:r>
+              <w:rPr>
+                <w:rFonts w:asciiTheme="majorHAnsi" w:hAnsiTheme="majorHAnsi" w:cs="Times New Roman"/>
+              </w:rPr>
+              <w:t xml:space="preserve">5. </w:t>
+            </w:r>
+            <w:r>
+              <w:rPr>
+                <w:rFonts w:asciiTheme="majorHAnsi" w:hAnsiTheme="majorHAnsi" w:cs="Times New Roman"/>
+                <w:b/>
+              </w:rPr>
+              <w:t>Nơi sử dụng</w:t>
+            </w:r>
+            <w:r>
+              <w:rPr>
+                <w:rFonts w:asciiTheme="majorHAnsi" w:hAnsiTheme="majorHAnsi" w:cs="Times New Roman"/>
+              </w:rPr>
+              <w:t>:</w:t>
+            </w:r>
+          </w:p>
+          <w:p>
+            <w:pPr>
+              <w:spacing w:line="360" w:lineRule="auto"/>
+              <w:rPr>
+                <w:rFonts w:asciiTheme="majorHAnsi" w:hAnsiTheme="majorHAnsi" w:cs="Times New Roman"/>
+              </w:rPr>
+            </w:pPr>
+          </w:p>
+        </w:tc>
+        <w:tc>
+          <w:tcPr>
+            <w:tcW w:w="6210" w:type="dxa"/>
+            <w:gridSpan w:val="2"/>
+            <w:tcBorders>
+              <w:top w:val="nil"/>
+              <w:left w:val="single" w:sz="4" w:space="0" w:color="auto"/>
+              <w:bottom w:val="nil"/>
+              <w:right w:val="single" w:sz="4" w:space="0" w:color="auto"/>
+            </w:tcBorders>
+          </w:tcPr>
+          <w:p>
+            <w:pPr>
+              <w:spacing w:line="360" w:lineRule="auto"/>
+              <w:rPr>
+                <w:rFonts w:asciiTheme="majorHAnsi" w:hAnsiTheme="majorHAnsi" w:cs="Times New Roman"/>
+              </w:rPr>
+            </w:pPr>
+            <w:r>
+              <w:rPr>
+                <w:rFonts w:asciiTheme="majorHAnsi" w:hAnsiTheme="majorHAnsi" w:cs="Times New Roman"/>
+              </w:rPr>
+              <w:t xml:space="preserve">- </w:t>
+            </w:r>
+            <w:r>
+              <w:rPr>
+                <w:rFonts w:asciiTheme="majorHAnsi" w:hAnsiTheme="majorHAnsi" w:cs="Times New Roman"/>
+              </w:rPr>
+              <w:t xml:space="preserve">Bộ </w:t>
+            </w:r>
+            <w:r>
+              <w:rPr>
+                <w:rFonts w:asciiTheme="majorHAnsi" w:hAnsiTheme="majorHAnsi" w:cs="Times New Roman"/>
+              </w:rPr>
+              <w:t>phận quản lý tài chính hoặc là quản lý cửa hàng.</w:t>
+            </w:r>
+          </w:p>
+        </w:tc>
+      </w:tr>
+      <w:tr>
+        <w:trPr>
+          <w:trHeight w:val="423"/>
+        </w:trPr>
+        <w:tc>
+          <w:tcPr>
+            <w:tcW w:w="3145" w:type="dxa"/>
+            <w:tcBorders>
+              <w:top w:val="nil"/>
+              <w:left w:val="single" w:sz="4" w:space="0" w:color="auto"/>
+              <w:bottom w:val="single" w:sz="4" w:space="0" w:color="auto"/>
+              <w:right w:val="single" w:sz="4" w:space="0" w:color="auto"/>
+            </w:tcBorders>
+          </w:tcPr>
+          <w:p>
+            <w:pPr>
+              <w:spacing w:line="360" w:lineRule="auto"/>
+              <w:rPr>
+                <w:rFonts w:asciiTheme="majorHAnsi" w:hAnsiTheme="majorHAnsi" w:cs="Times New Roman"/>
+              </w:rPr>
+            </w:pPr>
+            <w:r>
+              <w:rPr>
+                <w:rFonts w:asciiTheme="majorHAnsi" w:hAnsiTheme="majorHAnsi" w:cs="Times New Roman"/>
+              </w:rPr>
+              <w:t xml:space="preserve">6. </w:t>
+            </w:r>
+            <w:r>
+              <w:rPr>
+                <w:rFonts w:asciiTheme="majorHAnsi" w:hAnsiTheme="majorHAnsi" w:cs="Times New Roman"/>
+                <w:b/>
+              </w:rPr>
+              <w:t>Những quy tắc, điều kiện</w:t>
+            </w:r>
+            <w:r>
+              <w:rPr>
+                <w:rFonts w:asciiTheme="majorHAnsi" w:hAnsiTheme="majorHAnsi" w:cs="Times New Roman"/>
+              </w:rPr>
+              <w:t xml:space="preserve"> đi kèm:</w:t>
+            </w:r>
+          </w:p>
+        </w:tc>
+        <w:tc>
+          <w:tcPr>
+            <w:tcW w:w="6210" w:type="dxa"/>
+            <w:gridSpan w:val="2"/>
+            <w:tcBorders>
+              <w:top w:val="nil"/>
+              <w:left w:val="single" w:sz="4" w:space="0" w:color="auto"/>
+              <w:bottom w:val="single" w:sz="4" w:space="0" w:color="auto"/>
+              <w:right w:val="single" w:sz="4" w:space="0" w:color="auto"/>
+            </w:tcBorders>
+          </w:tcPr>
+          <w:p>
+            <w:pPr>
+              <w:spacing w:line="360" w:lineRule="auto"/>
+              <w:rPr>
+                <w:rFonts w:asciiTheme="majorHAnsi" w:hAnsiTheme="majorHAnsi" w:cs="Times New Roman"/>
+              </w:rPr>
+            </w:pPr>
+            <w:r>
+              <w:rPr>
+                <w:rFonts w:asciiTheme="majorHAnsi" w:hAnsiTheme="majorHAnsi" w:cs="Times New Roman"/>
+              </w:rPr>
+              <w:t xml:space="preserve">- </w:t>
+            </w:r>
+            <w:r>
+              <w:rPr>
+                <w:rFonts w:asciiTheme="majorHAnsi" w:hAnsiTheme="majorHAnsi" w:cs="Times New Roman"/>
+              </w:rPr>
+              <w:t>Thông tin về công nợ phải hoàn toàn được bảo mật.</w:t>
+            </w:r>
+          </w:p>
+        </w:tc>
+      </w:tr>
+    </w:tbl>
+    <w:p/>
+    <w:p/>
+    <w:p>
+      <w:r>
+        <w:lastRenderedPageBreak/>
+        <w:t>Ô xử lý “Báo cáo tài chính”</w:t>
+      </w:r>
+    </w:p>
+    <w:tbl>
+      <w:tblPr>
+        <w:tblStyle w:val="LiBang"/>
+        <w:tblW w:w="9355" w:type="dxa"/>
+        <w:tblLayout w:type="fixed"/>
+        <w:tblLook w:val="04A0" w:firstRow="1" w:lastRow="0" w:firstColumn="1" w:lastColumn="0" w:noHBand="0" w:noVBand="1"/>
+      </w:tblPr>
+      <w:tblGrid>
+        <w:gridCol w:w="3145"/>
+        <w:gridCol w:w="3060"/>
+        <w:gridCol w:w="3150"/>
+      </w:tblGrid>
+      <w:tr>
+        <w:tc>
+          <w:tcPr>
+            <w:tcW w:w="3145" w:type="dxa"/>
+            <w:tcBorders>
+              <w:top w:val="single" w:sz="4" w:space="0" w:color="auto"/>
+              <w:left w:val="single" w:sz="4" w:space="0" w:color="auto"/>
+              <w:bottom w:val="single" w:sz="4" w:space="0" w:color="auto"/>
+              <w:right w:val="single" w:sz="4" w:space="0" w:color="auto"/>
+            </w:tcBorders>
+            <w:hideMark/>
+          </w:tcPr>
+          <w:p>
+            <w:pPr>
+              <w:spacing w:line="360" w:lineRule="auto"/>
+              <w:ind w:right="-108"/>
+              <w:rPr>
+                <w:rFonts w:asciiTheme="majorHAnsi" w:hAnsiTheme="majorHAnsi" w:cs="Times New Roman"/>
+                <w:b/>
+              </w:rPr>
+            </w:pPr>
+            <w:r>
+              <w:rPr>
+                <w:rFonts w:asciiTheme="majorHAnsi" w:hAnsiTheme="majorHAnsi" w:cs="Times New Roman"/>
+              </w:rPr>
+              <w:t xml:space="preserve">Dự án: Quản lý </w:t>
+            </w:r>
+            <w:r>
+              <w:rPr>
+                <w:rFonts w:asciiTheme="majorHAnsi" w:hAnsiTheme="majorHAnsi" w:cs="Times New Roman"/>
+                <w:b/>
+              </w:rPr>
+              <w:t>cửa hàng thời trang LUIS HOMME</w:t>
+            </w:r>
+          </w:p>
+          <w:p>
+            <w:pPr>
+              <w:spacing w:line="360" w:lineRule="auto"/>
+              <w:ind w:right="-732"/>
+              <w:rPr>
+                <w:rFonts w:asciiTheme="majorHAnsi" w:hAnsiTheme="majorHAnsi" w:cs="Times New Roman"/>
+              </w:rPr>
+            </w:pPr>
+            <w:r>
+              <w:rPr>
+                <w:rFonts w:asciiTheme="majorHAnsi" w:hAnsiTheme="majorHAnsi" w:cs="Times New Roman"/>
+              </w:rPr>
+              <w:t>Người lậ</w:t>
+            </w:r>
+            <w:r>
+              <w:rPr>
+                <w:rFonts w:asciiTheme="majorHAnsi" w:hAnsiTheme="majorHAnsi" w:cs="Times New Roman"/>
+              </w:rPr>
+              <w:t xml:space="preserve">p: </w:t>
+            </w:r>
+          </w:p>
+        </w:tc>
+        <w:tc>
+          <w:tcPr>
+            <w:tcW w:w="3060" w:type="dxa"/>
+            <w:tcBorders>
+              <w:top w:val="single" w:sz="4" w:space="0" w:color="auto"/>
+              <w:left w:val="single" w:sz="4" w:space="0" w:color="auto"/>
+              <w:bottom w:val="single" w:sz="4" w:space="0" w:color="auto"/>
+              <w:right w:val="single" w:sz="4" w:space="0" w:color="auto"/>
+            </w:tcBorders>
+          </w:tcPr>
+          <w:p>
+            <w:pPr>
+              <w:spacing w:line="360" w:lineRule="auto"/>
+              <w:rPr>
+                <w:rFonts w:asciiTheme="majorHAnsi" w:hAnsiTheme="majorHAnsi" w:cs="Times New Roman"/>
+              </w:rPr>
+            </w:pPr>
+            <w:r>
+              <w:rPr>
+                <w:rFonts w:asciiTheme="majorHAnsi" w:hAnsiTheme="majorHAnsi" w:cs="Times New Roman"/>
+              </w:rPr>
+              <w:t>Công việc/Xử</w:t>
+            </w:r>
+            <w:r>
+              <w:rPr>
+                <w:rFonts w:asciiTheme="majorHAnsi" w:hAnsiTheme="majorHAnsi" w:cs="Times New Roman"/>
+              </w:rPr>
+              <w:t xml:space="preserve"> lý</w:t>
+            </w:r>
+            <w:r>
+              <w:t>: Quả</w:t>
+            </w:r>
+            <w:r>
+              <w:t>n lý báo cáo tài chính.</w:t>
+            </w:r>
+          </w:p>
+          <w:p>
+            <w:pPr>
+              <w:spacing w:line="360" w:lineRule="auto"/>
+              <w:rPr>
+                <w:rFonts w:asciiTheme="majorHAnsi" w:hAnsiTheme="majorHAnsi" w:cs="Times New Roman"/>
+              </w:rPr>
+            </w:pPr>
+            <w:r>
+              <w:rPr>
+                <w:rFonts w:asciiTheme="majorHAnsi" w:hAnsiTheme="majorHAnsi" w:cs="Times New Roman"/>
+              </w:rPr>
+              <w:t>Cấp: 1</w:t>
+            </w:r>
+          </w:p>
+        </w:tc>
+        <w:tc>
+          <w:tcPr>
+            <w:tcW w:w="3150" w:type="dxa"/>
+            <w:tcBorders>
+              <w:top w:val="single" w:sz="4" w:space="0" w:color="auto"/>
+              <w:left w:val="single" w:sz="4" w:space="0" w:color="auto"/>
+              <w:bottom w:val="single" w:sz="4" w:space="0" w:color="auto"/>
+              <w:right w:val="single" w:sz="4" w:space="0" w:color="auto"/>
+            </w:tcBorders>
+            <w:hideMark/>
+          </w:tcPr>
+          <w:p>
+            <w:pPr>
+              <w:spacing w:line="360" w:lineRule="auto"/>
+              <w:rPr>
+                <w:rFonts w:asciiTheme="majorHAnsi" w:hAnsiTheme="majorHAnsi" w:cs="Times New Roman"/>
+              </w:rPr>
+            </w:pPr>
+            <w:r>
+              <w:rPr>
+                <w:rFonts w:asciiTheme="majorHAnsi" w:hAnsiTheme="majorHAnsi" w:cs="Times New Roman"/>
+              </w:rPr>
+              <w:t>Số thứ tự</w:t>
+            </w:r>
+            <w:r>
+              <w:rPr>
+                <w:rFonts w:asciiTheme="majorHAnsi" w:hAnsiTheme="majorHAnsi" w:cs="Times New Roman"/>
+              </w:rPr>
+              <w:t>: 10</w:t>
+            </w:r>
+          </w:p>
+          <w:p>
+            <w:pPr>
+              <w:spacing w:line="360" w:lineRule="auto"/>
+              <w:rPr>
+                <w:rFonts w:asciiTheme="majorHAnsi" w:hAnsiTheme="majorHAnsi" w:cs="Times New Roman"/>
+              </w:rPr>
+            </w:pPr>
+            <w:r>
+              <w:rPr>
+                <w:rFonts w:asciiTheme="majorHAnsi" w:hAnsiTheme="majorHAnsi" w:cs="Times New Roman"/>
+              </w:rPr>
+              <w:t>Ngày lậ</w:t>
+            </w:r>
+            <w:r>
+              <w:rPr>
+                <w:rFonts w:asciiTheme="majorHAnsi" w:hAnsiTheme="majorHAnsi" w:cs="Times New Roman"/>
+              </w:rPr>
+              <w:t xml:space="preserve">p: </w:t>
+            </w:r>
+          </w:p>
+        </w:tc>
+      </w:tr>
+      <w:tr>
+        <w:trPr>
+          <w:trHeight w:val="575"/>
+        </w:trPr>
+        <w:tc>
+          <w:tcPr>
+            <w:tcW w:w="3145" w:type="dxa"/>
+            <w:tcBorders>
+              <w:top w:val="single" w:sz="4" w:space="0" w:color="auto"/>
+              <w:left w:val="single" w:sz="4" w:space="0" w:color="auto"/>
+              <w:bottom w:val="nil"/>
+              <w:right w:val="single" w:sz="4" w:space="0" w:color="auto"/>
+            </w:tcBorders>
+          </w:tcPr>
+          <w:p>
+            <w:pPr>
+              <w:spacing w:line="360" w:lineRule="auto"/>
+              <w:rPr>
+                <w:rFonts w:asciiTheme="majorHAnsi" w:hAnsiTheme="majorHAnsi" w:cs="Times New Roman"/>
+              </w:rPr>
+            </w:pPr>
+            <w:r>
+              <w:rPr>
+                <w:rFonts w:asciiTheme="majorHAnsi" w:hAnsiTheme="majorHAnsi" w:cs="Times New Roman"/>
+              </w:rPr>
+              <w:t>1. Diễn giải:</w:t>
+            </w:r>
+          </w:p>
+        </w:tc>
+        <w:tc>
+          <w:tcPr>
+            <w:tcW w:w="6210" w:type="dxa"/>
+            <w:gridSpan w:val="2"/>
+            <w:tcBorders>
+              <w:top w:val="single" w:sz="4" w:space="0" w:color="auto"/>
+              <w:left w:val="single" w:sz="4" w:space="0" w:color="auto"/>
+              <w:bottom w:val="nil"/>
+              <w:right w:val="single" w:sz="4" w:space="0" w:color="auto"/>
+            </w:tcBorders>
+          </w:tcPr>
+          <w:p>
+            <w:pPr>
+              <w:spacing w:line="360" w:lineRule="auto"/>
+              <w:rPr>
+                <w:rFonts w:asciiTheme="majorHAnsi" w:hAnsiTheme="majorHAnsi" w:cs="Times New Roman"/>
+              </w:rPr>
+            </w:pPr>
+            <w:r>
+              <w:rPr>
+                <w:rFonts w:asciiTheme="majorHAnsi" w:hAnsiTheme="majorHAnsi" w:cs="Times New Roman"/>
+              </w:rPr>
+              <w:t xml:space="preserve">- </w:t>
+            </w:r>
+            <w:r>
+              <w:rPr>
+                <w:rFonts w:asciiTheme="majorHAnsi" w:hAnsiTheme="majorHAnsi" w:cs="Times New Roman"/>
+              </w:rPr>
+              <w:t>Lập báo cáo tài chính theo tuần, tháng, quý, năm.</w:t>
+            </w:r>
+          </w:p>
+          <w:p>
+            <w:pPr>
+              <w:spacing w:line="360" w:lineRule="auto"/>
+              <w:rPr>
+                <w:rFonts w:asciiTheme="majorHAnsi" w:hAnsiTheme="majorHAnsi" w:cs="Times New Roman"/>
+              </w:rPr>
+            </w:pPr>
+            <w:r>
+              <w:rPr>
+                <w:rFonts w:asciiTheme="majorHAnsi" w:hAnsiTheme="majorHAnsi" w:cs="Times New Roman"/>
+              </w:rPr>
+              <w:t>- Hoặc báo cáo tại thời điểm nào đó được quản lý cửa hàng yêu cầu.</w:t>
+            </w:r>
+          </w:p>
+        </w:tc>
+      </w:tr>
+      <w:tr>
+        <w:trPr>
+          <w:trHeight w:val="477"/>
+        </w:trPr>
+        <w:tc>
+          <w:tcPr>
+            <w:tcW w:w="3145" w:type="dxa"/>
+            <w:tcBorders>
+              <w:top w:val="nil"/>
+              <w:left w:val="single" w:sz="4" w:space="0" w:color="auto"/>
+              <w:bottom w:val="nil"/>
+              <w:right w:val="single" w:sz="4" w:space="0" w:color="auto"/>
+            </w:tcBorders>
+          </w:tcPr>
+          <w:p>
+            <w:pPr>
+              <w:spacing w:line="360" w:lineRule="auto"/>
+              <w:rPr>
+                <w:rFonts w:asciiTheme="majorHAnsi" w:hAnsiTheme="majorHAnsi" w:cs="Times New Roman"/>
+              </w:rPr>
+            </w:pPr>
+            <w:r>
+              <w:rPr>
+                <w:rFonts w:asciiTheme="majorHAnsi" w:hAnsiTheme="majorHAnsi" w:cs="Times New Roman"/>
+              </w:rPr>
+              <w:t xml:space="preserve">2. Điều kiện bắt đầu </w:t>
+            </w:r>
+            <w:r>
+              <w:rPr>
+                <w:rFonts w:asciiTheme="majorHAnsi" w:hAnsiTheme="majorHAnsi" w:cs="Times New Roman"/>
+                <w:b/>
+              </w:rPr>
+              <w:t>(kích hoạt)</w:t>
+            </w:r>
+            <w:r>
+              <w:rPr>
+                <w:rFonts w:asciiTheme="majorHAnsi" w:hAnsiTheme="majorHAnsi" w:cs="Times New Roman"/>
+              </w:rPr>
+              <w:t>:</w:t>
+            </w:r>
+          </w:p>
+          <w:p>
+            <w:pPr>
+              <w:spacing w:line="360" w:lineRule="auto"/>
+              <w:rPr>
+                <w:rFonts w:asciiTheme="majorHAnsi" w:hAnsiTheme="majorHAnsi" w:cs="Times New Roman"/>
+              </w:rPr>
+            </w:pPr>
+          </w:p>
+        </w:tc>
+        <w:tc>
+          <w:tcPr>
+            <w:tcW w:w="6210" w:type="dxa"/>
+            <w:gridSpan w:val="2"/>
+            <w:tcBorders>
+              <w:top w:val="nil"/>
+              <w:left w:val="single" w:sz="4" w:space="0" w:color="auto"/>
+              <w:bottom w:val="nil"/>
+              <w:right w:val="single" w:sz="4" w:space="0" w:color="auto"/>
+            </w:tcBorders>
+          </w:tcPr>
+          <w:p>
+            <w:pPr>
+              <w:spacing w:line="360" w:lineRule="auto"/>
+              <w:rPr>
+                <w:rFonts w:asciiTheme="majorHAnsi" w:hAnsiTheme="majorHAnsi" w:cs="Times New Roman"/>
+              </w:rPr>
+            </w:pPr>
+            <w:r>
+              <w:rPr>
+                <w:rFonts w:asciiTheme="majorHAnsi" w:hAnsiTheme="majorHAnsi" w:cs="Times New Roman"/>
+              </w:rPr>
+              <w:t xml:space="preserve">- Khi </w:t>
+            </w:r>
+            <w:r>
+              <w:rPr>
+                <w:rFonts w:asciiTheme="majorHAnsi" w:hAnsiTheme="majorHAnsi" w:cs="Times New Roman"/>
+              </w:rPr>
+              <w:t>tới kỳ hạn báo cáo hoặc yêu cầu báo cáo từ quản lý cửa hàng.</w:t>
+            </w:r>
+          </w:p>
+        </w:tc>
+      </w:tr>
+      <w:tr>
+        <w:trPr>
+          <w:trHeight w:val="675"/>
+        </w:trPr>
+        <w:tc>
+          <w:tcPr>
+            <w:tcW w:w="3145" w:type="dxa"/>
+            <w:tcBorders>
+              <w:top w:val="nil"/>
+              <w:left w:val="single" w:sz="4" w:space="0" w:color="auto"/>
+              <w:bottom w:val="nil"/>
+              <w:right w:val="single" w:sz="4" w:space="0" w:color="auto"/>
+            </w:tcBorders>
+          </w:tcPr>
+          <w:p>
+            <w:pPr>
+              <w:spacing w:line="360" w:lineRule="auto"/>
+              <w:rPr>
+                <w:rFonts w:asciiTheme="majorHAnsi" w:hAnsiTheme="majorHAnsi" w:cs="Times New Roman"/>
+              </w:rPr>
+            </w:pPr>
+            <w:r>
+              <w:rPr>
+                <w:rFonts w:asciiTheme="majorHAnsi" w:hAnsiTheme="majorHAnsi" w:cs="Times New Roman"/>
+              </w:rPr>
+              <w:t>3. Dòng dữ liệu</w:t>
+            </w:r>
+            <w:r>
+              <w:rPr>
+                <w:rFonts w:asciiTheme="majorHAnsi" w:hAnsiTheme="majorHAnsi" w:cs="Times New Roman"/>
+                <w:b/>
+              </w:rPr>
+              <w:t xml:space="preserve"> vào</w:t>
+            </w:r>
+            <w:r>
+              <w:rPr>
+                <w:rFonts w:asciiTheme="majorHAnsi" w:hAnsiTheme="majorHAnsi" w:cs="Times New Roman"/>
+              </w:rPr>
+              <w:t xml:space="preserve">: </w:t>
+            </w:r>
+          </w:p>
+        </w:tc>
+        <w:tc>
+          <w:tcPr>
+            <w:tcW w:w="6210" w:type="dxa"/>
+            <w:gridSpan w:val="2"/>
+            <w:tcBorders>
+              <w:top w:val="nil"/>
+              <w:left w:val="single" w:sz="4" w:space="0" w:color="auto"/>
+              <w:bottom w:val="nil"/>
+              <w:right w:val="single" w:sz="4" w:space="0" w:color="auto"/>
+            </w:tcBorders>
+          </w:tcPr>
+          <w:p>
+            <w:pPr>
+              <w:spacing w:line="360" w:lineRule="auto"/>
+              <w:rPr>
+                <w:rFonts w:asciiTheme="majorHAnsi" w:hAnsiTheme="majorHAnsi" w:cs="Times New Roman"/>
+              </w:rPr>
+            </w:pPr>
+            <w:r>
+              <w:rPr>
+                <w:rFonts w:asciiTheme="majorHAnsi" w:hAnsiTheme="majorHAnsi" w:cs="Times New Roman"/>
+              </w:rPr>
+              <w:t xml:space="preserve">- Thông tin </w:t>
+            </w:r>
+            <w:r>
+              <w:rPr>
+                <w:rFonts w:asciiTheme="majorHAnsi" w:hAnsiTheme="majorHAnsi" w:cs="Times New Roman"/>
+              </w:rPr>
+              <w:t>về ngày, tháng, năm yêu cầu lập báo cáo.</w:t>
+            </w:r>
+          </w:p>
+        </w:tc>
+      </w:tr>
+      <w:tr>
+        <w:trPr>
+          <w:trHeight w:val="315"/>
+        </w:trPr>
+        <w:tc>
+          <w:tcPr>
+            <w:tcW w:w="3145" w:type="dxa"/>
+            <w:tcBorders>
+              <w:top w:val="nil"/>
+              <w:left w:val="single" w:sz="4" w:space="0" w:color="auto"/>
+              <w:bottom w:val="nil"/>
+              <w:right w:val="single" w:sz="4" w:space="0" w:color="auto"/>
+            </w:tcBorders>
+          </w:tcPr>
+          <w:p>
+            <w:pPr>
+              <w:spacing w:line="360" w:lineRule="auto"/>
+              <w:rPr>
+                <w:rFonts w:asciiTheme="majorHAnsi" w:hAnsiTheme="majorHAnsi" w:cs="Times New Roman"/>
+              </w:rPr>
+            </w:pPr>
+            <w:r>
+              <w:rPr>
+                <w:rFonts w:asciiTheme="majorHAnsi" w:hAnsiTheme="majorHAnsi" w:cs="Times New Roman"/>
+              </w:rPr>
+              <w:t>4. Dòng dữ liệu</w:t>
+            </w:r>
+            <w:r>
+              <w:rPr>
+                <w:rFonts w:asciiTheme="majorHAnsi" w:hAnsiTheme="majorHAnsi" w:cs="Times New Roman"/>
+                <w:b/>
+              </w:rPr>
+              <w:t xml:space="preserve"> ra</w:t>
+            </w:r>
+            <w:r>
+              <w:rPr>
+                <w:rFonts w:asciiTheme="majorHAnsi" w:hAnsiTheme="majorHAnsi" w:cs="Times New Roman"/>
+              </w:rPr>
+              <w:t>:</w:t>
+            </w:r>
+          </w:p>
+        </w:tc>
+        <w:tc>
+          <w:tcPr>
+            <w:tcW w:w="6210" w:type="dxa"/>
+            <w:gridSpan w:val="2"/>
+            <w:tcBorders>
+              <w:top w:val="nil"/>
+              <w:left w:val="single" w:sz="4" w:space="0" w:color="auto"/>
+              <w:bottom w:val="nil"/>
+              <w:right w:val="single" w:sz="4" w:space="0" w:color="auto"/>
+            </w:tcBorders>
+          </w:tcPr>
+          <w:p>
+            <w:pPr>
+              <w:spacing w:line="360" w:lineRule="auto"/>
+              <w:rPr>
+                <w:rFonts w:asciiTheme="majorHAnsi" w:hAnsiTheme="majorHAnsi" w:cs="Times New Roman"/>
+              </w:rPr>
+            </w:pPr>
+            <w:r>
+              <w:rPr>
+                <w:rFonts w:asciiTheme="majorHAnsi" w:hAnsiTheme="majorHAnsi" w:cs="Times New Roman"/>
+              </w:rPr>
+              <w:t xml:space="preserve">- </w:t>
+            </w:r>
+            <w:r>
+              <w:rPr>
+                <w:rFonts w:asciiTheme="majorHAnsi" w:hAnsiTheme="majorHAnsi" w:cs="Times New Roman"/>
+              </w:rPr>
+              <w:t>Báo cáo chi tiết về tài chính( Tổng bán, tổng mua, lợi nhuận, tổng khuyến mãi)</w:t>
+            </w:r>
+          </w:p>
+          <w:p>
+            <w:pPr>
+              <w:spacing w:line="360" w:lineRule="auto"/>
+              <w:rPr>
+                <w:rFonts w:asciiTheme="majorHAnsi" w:hAnsiTheme="majorHAnsi" w:cs="Times New Roman"/>
+              </w:rPr>
+            </w:pPr>
+            <w:r>
+              <w:rPr>
+                <w:rFonts w:asciiTheme="majorHAnsi" w:hAnsiTheme="majorHAnsi" w:cs="Times New Roman"/>
+              </w:rPr>
+              <w:t>- Thông tin về lương trả cho nhân viên, thưởng.</w:t>
+            </w:r>
+          </w:p>
+        </w:tc>
+      </w:tr>
+      <w:tr>
+        <w:trPr>
+          <w:trHeight w:val="693"/>
+        </w:trPr>
+        <w:tc>
+          <w:tcPr>
+            <w:tcW w:w="3145" w:type="dxa"/>
+            <w:tcBorders>
+              <w:top w:val="nil"/>
+              <w:left w:val="single" w:sz="4" w:space="0" w:color="auto"/>
+              <w:bottom w:val="nil"/>
+              <w:right w:val="single" w:sz="4" w:space="0" w:color="auto"/>
+            </w:tcBorders>
+          </w:tcPr>
+          <w:p>
+            <w:pPr>
+              <w:spacing w:line="360" w:lineRule="auto"/>
+              <w:rPr>
+                <w:rFonts w:asciiTheme="majorHAnsi" w:hAnsiTheme="majorHAnsi" w:cs="Times New Roman"/>
+              </w:rPr>
+            </w:pPr>
+            <w:r>
+              <w:rPr>
+                <w:rFonts w:asciiTheme="majorHAnsi" w:hAnsiTheme="majorHAnsi" w:cs="Times New Roman"/>
+              </w:rPr>
+              <w:t xml:space="preserve">5. </w:t>
+            </w:r>
+            <w:r>
+              <w:rPr>
+                <w:rFonts w:asciiTheme="majorHAnsi" w:hAnsiTheme="majorHAnsi" w:cs="Times New Roman"/>
+                <w:b/>
+              </w:rPr>
+              <w:t>Nơi sử dụng</w:t>
+            </w:r>
+            <w:r>
+              <w:rPr>
+                <w:rFonts w:asciiTheme="majorHAnsi" w:hAnsiTheme="majorHAnsi" w:cs="Times New Roman"/>
+              </w:rPr>
+              <w:t>:</w:t>
+            </w:r>
+          </w:p>
+          <w:p>
+            <w:pPr>
+              <w:spacing w:line="360" w:lineRule="auto"/>
+              <w:rPr>
+                <w:rFonts w:asciiTheme="majorHAnsi" w:hAnsiTheme="majorHAnsi" w:cs="Times New Roman"/>
+              </w:rPr>
+            </w:pPr>
+          </w:p>
+        </w:tc>
+        <w:tc>
+          <w:tcPr>
+            <w:tcW w:w="6210" w:type="dxa"/>
+            <w:gridSpan w:val="2"/>
+            <w:tcBorders>
+              <w:top w:val="nil"/>
+              <w:left w:val="single" w:sz="4" w:space="0" w:color="auto"/>
+              <w:bottom w:val="nil"/>
+              <w:right w:val="single" w:sz="4" w:space="0" w:color="auto"/>
+            </w:tcBorders>
+          </w:tcPr>
+          <w:p>
+            <w:pPr>
+              <w:spacing w:line="360" w:lineRule="auto"/>
+              <w:rPr>
+                <w:rFonts w:asciiTheme="majorHAnsi" w:hAnsiTheme="majorHAnsi" w:cs="Times New Roman"/>
+              </w:rPr>
+            </w:pPr>
+            <w:r>
+              <w:rPr>
+                <w:rFonts w:asciiTheme="majorHAnsi" w:hAnsiTheme="majorHAnsi" w:cs="Times New Roman"/>
+              </w:rPr>
+              <w:t xml:space="preserve">- </w:t>
+            </w:r>
+            <w:r>
+              <w:rPr>
+                <w:rFonts w:asciiTheme="majorHAnsi" w:hAnsiTheme="majorHAnsi" w:cs="Times New Roman"/>
+              </w:rPr>
+              <w:t>Bộ phận quả</w:t>
+            </w:r>
+            <w:r>
+              <w:rPr>
+                <w:rFonts w:asciiTheme="majorHAnsi" w:hAnsiTheme="majorHAnsi" w:cs="Times New Roman"/>
+              </w:rPr>
+              <w:t>n lý tài chính.</w:t>
+            </w:r>
+          </w:p>
+        </w:tc>
+      </w:tr>
+      <w:tr>
+        <w:trPr>
+          <w:trHeight w:val="423"/>
+        </w:trPr>
+        <w:tc>
+          <w:tcPr>
+            <w:tcW w:w="3145" w:type="dxa"/>
+            <w:tcBorders>
+              <w:top w:val="nil"/>
+              <w:left w:val="single" w:sz="4" w:space="0" w:color="auto"/>
+              <w:bottom w:val="single" w:sz="4" w:space="0" w:color="auto"/>
+              <w:right w:val="single" w:sz="4" w:space="0" w:color="auto"/>
+            </w:tcBorders>
+          </w:tcPr>
+          <w:p>
+            <w:pPr>
+              <w:spacing w:line="360" w:lineRule="auto"/>
+              <w:rPr>
+                <w:rFonts w:asciiTheme="majorHAnsi" w:hAnsiTheme="majorHAnsi" w:cs="Times New Roman"/>
+              </w:rPr>
+            </w:pPr>
+            <w:r>
+              <w:rPr>
+                <w:rFonts w:asciiTheme="majorHAnsi" w:hAnsiTheme="majorHAnsi" w:cs="Times New Roman"/>
+              </w:rPr>
+              <w:t xml:space="preserve">6. </w:t>
+            </w:r>
+            <w:r>
+              <w:rPr>
+                <w:rFonts w:asciiTheme="majorHAnsi" w:hAnsiTheme="majorHAnsi" w:cs="Times New Roman"/>
+                <w:b/>
+              </w:rPr>
+              <w:t>Những quy tắc, điều kiện</w:t>
+            </w:r>
+            <w:r>
+              <w:rPr>
+                <w:rFonts w:asciiTheme="majorHAnsi" w:hAnsiTheme="majorHAnsi" w:cs="Times New Roman"/>
+              </w:rPr>
+              <w:t xml:space="preserve"> đi kèm:</w:t>
+            </w:r>
+          </w:p>
+        </w:tc>
+        <w:tc>
+          <w:tcPr>
+            <w:tcW w:w="6210" w:type="dxa"/>
+            <w:gridSpan w:val="2"/>
+            <w:tcBorders>
+              <w:top w:val="nil"/>
+              <w:left w:val="single" w:sz="4" w:space="0" w:color="auto"/>
+              <w:bottom w:val="single" w:sz="4" w:space="0" w:color="auto"/>
+              <w:right w:val="single" w:sz="4" w:space="0" w:color="auto"/>
+            </w:tcBorders>
+          </w:tcPr>
+          <w:p>
+            <w:pPr>
+              <w:spacing w:line="360" w:lineRule="auto"/>
+              <w:rPr>
+                <w:rFonts w:asciiTheme="majorHAnsi" w:hAnsiTheme="majorHAnsi" w:cs="Times New Roman"/>
+              </w:rPr>
+            </w:pPr>
+            <w:r>
+              <w:rPr>
+                <w:rFonts w:asciiTheme="majorHAnsi" w:hAnsiTheme="majorHAnsi" w:cs="Times New Roman"/>
+              </w:rPr>
+              <w:t>- Thông tin về</w:t>
+            </w:r>
+            <w:r>
+              <w:rPr>
+                <w:rFonts w:asciiTheme="majorHAnsi" w:hAnsiTheme="majorHAnsi" w:cs="Times New Roman"/>
+              </w:rPr>
+              <w:t xml:space="preserve"> báo cáo tài chính</w:t>
+            </w:r>
+            <w:r>
+              <w:rPr>
+                <w:rFonts w:asciiTheme="majorHAnsi" w:hAnsiTheme="majorHAnsi" w:cs="Times New Roman"/>
+              </w:rPr>
+              <w:t xml:space="preserve"> phải hoàn toàn được bảo mật.</w:t>
+            </w:r>
+          </w:p>
+        </w:tc>
+      </w:tr>
+    </w:tbl>
+    <w:p/>
+    <w:p/>
+    <w:p>
+      <w:r>
+        <w:t>Ô xử lý”Phân quyền truy cập”</w:t>
+      </w:r>
+    </w:p>
+    <w:tbl>
+      <w:tblPr>
+        <w:tblStyle w:val="LiBang"/>
+        <w:tblW w:w="9355" w:type="dxa"/>
+        <w:tblLayout w:type="fixed"/>
+        <w:tblLook w:val="04A0" w:firstRow="1" w:lastRow="0" w:firstColumn="1" w:lastColumn="0" w:noHBand="0" w:noVBand="1"/>
+      </w:tblPr>
+      <w:tblGrid>
+        <w:gridCol w:w="3145"/>
+        <w:gridCol w:w="3060"/>
+        <w:gridCol w:w="3150"/>
+      </w:tblGrid>
+      <w:tr>
+        <w:tc>
+          <w:tcPr>
+            <w:tcW w:w="3145" w:type="dxa"/>
+            <w:tcBorders>
+              <w:top w:val="single" w:sz="4" w:space="0" w:color="auto"/>
+              <w:left w:val="single" w:sz="4" w:space="0" w:color="auto"/>
+              <w:bottom w:val="single" w:sz="4" w:space="0" w:color="auto"/>
+              <w:right w:val="single" w:sz="4" w:space="0" w:color="auto"/>
+            </w:tcBorders>
+            <w:hideMark/>
+          </w:tcPr>
+          <w:p>
+            <w:pPr>
+              <w:spacing w:line="360" w:lineRule="auto"/>
+              <w:ind w:right="-108"/>
+              <w:rPr>
+                <w:rFonts w:asciiTheme="majorHAnsi" w:hAnsiTheme="majorHAnsi" w:cs="Times New Roman"/>
+                <w:b/>
+              </w:rPr>
+            </w:pPr>
+            <w:r>
+              <w:rPr>
+                <w:rFonts w:asciiTheme="majorHAnsi" w:hAnsiTheme="majorHAnsi" w:cs="Times New Roman"/>
+              </w:rPr>
+              <w:t xml:space="preserve">Dự án: Quản lý </w:t>
+            </w:r>
+            <w:r>
+              <w:rPr>
+                <w:rFonts w:asciiTheme="majorHAnsi" w:hAnsiTheme="majorHAnsi" w:cs="Times New Roman"/>
+                <w:b/>
+              </w:rPr>
+              <w:t>cửa hàng thời trang LUIS HOMME</w:t>
+            </w:r>
+          </w:p>
+          <w:p>
+            <w:pPr>
+              <w:spacing w:line="360" w:lineRule="auto"/>
+              <w:ind w:right="-732"/>
+              <w:rPr>
+                <w:rFonts w:asciiTheme="majorHAnsi" w:hAnsiTheme="majorHAnsi" w:cs="Times New Roman"/>
+              </w:rPr>
+            </w:pPr>
+            <w:r>
+              <w:rPr>
+                <w:rFonts w:asciiTheme="majorHAnsi" w:hAnsiTheme="majorHAnsi" w:cs="Times New Roman"/>
+              </w:rPr>
+              <w:t>Người lậ</w:t>
+            </w:r>
+            <w:r>
+              <w:rPr>
+                <w:rFonts w:asciiTheme="majorHAnsi" w:hAnsiTheme="majorHAnsi" w:cs="Times New Roman"/>
+              </w:rPr>
+              <w:t xml:space="preserve">p: </w:t>
+            </w:r>
+          </w:p>
+        </w:tc>
+        <w:tc>
+          <w:tcPr>
+            <w:tcW w:w="3060" w:type="dxa"/>
+            <w:tcBorders>
+              <w:top w:val="single" w:sz="4" w:space="0" w:color="auto"/>
+              <w:left w:val="single" w:sz="4" w:space="0" w:color="auto"/>
+              <w:bottom w:val="single" w:sz="4" w:space="0" w:color="auto"/>
+              <w:right w:val="single" w:sz="4" w:space="0" w:color="auto"/>
+            </w:tcBorders>
+          </w:tcPr>
+          <w:p>
+            <w:pPr>
+              <w:spacing w:line="360" w:lineRule="auto"/>
+              <w:rPr>
+                <w:rFonts w:asciiTheme="majorHAnsi" w:hAnsiTheme="majorHAnsi" w:cs="Times New Roman"/>
+              </w:rPr>
+            </w:pPr>
+            <w:r>
+              <w:rPr>
+                <w:rFonts w:asciiTheme="majorHAnsi" w:hAnsiTheme="majorHAnsi" w:cs="Times New Roman"/>
+              </w:rPr>
+              <w:t>Công việc/Xử</w:t>
+            </w:r>
+            <w:r>
+              <w:rPr>
+                <w:rFonts w:asciiTheme="majorHAnsi" w:hAnsiTheme="majorHAnsi" w:cs="Times New Roman"/>
+              </w:rPr>
+              <w:t xml:space="preserve"> lý</w:t>
+            </w:r>
+            <w:r>
+              <w:t xml:space="preserve">: </w:t>
+            </w:r>
+            <w:r>
+              <w:t>Phân quyền truy cập.</w:t>
+            </w:r>
+          </w:p>
+          <w:p>
+            <w:pPr>
+              <w:spacing w:line="360" w:lineRule="auto"/>
+              <w:rPr>
+                <w:rFonts w:asciiTheme="majorHAnsi" w:hAnsiTheme="majorHAnsi" w:cs="Times New Roman"/>
+              </w:rPr>
+            </w:pPr>
+            <w:r>
+              <w:rPr>
+                <w:rFonts w:asciiTheme="majorHAnsi" w:hAnsiTheme="majorHAnsi" w:cs="Times New Roman"/>
+              </w:rPr>
+              <w:t>Cấp: 1</w:t>
+            </w:r>
+          </w:p>
+        </w:tc>
+        <w:tc>
+          <w:tcPr>
+            <w:tcW w:w="3150" w:type="dxa"/>
+            <w:tcBorders>
+              <w:top w:val="single" w:sz="4" w:space="0" w:color="auto"/>
+              <w:left w:val="single" w:sz="4" w:space="0" w:color="auto"/>
+              <w:bottom w:val="single" w:sz="4" w:space="0" w:color="auto"/>
+              <w:right w:val="single" w:sz="4" w:space="0" w:color="auto"/>
+            </w:tcBorders>
+            <w:hideMark/>
+          </w:tcPr>
+          <w:p>
+            <w:pPr>
+              <w:spacing w:line="360" w:lineRule="auto"/>
+              <w:rPr>
+                <w:rFonts w:asciiTheme="majorHAnsi" w:hAnsiTheme="majorHAnsi" w:cs="Times New Roman"/>
+              </w:rPr>
+            </w:pPr>
+            <w:r>
+              <w:rPr>
+                <w:rFonts w:asciiTheme="majorHAnsi" w:hAnsiTheme="majorHAnsi" w:cs="Times New Roman"/>
+              </w:rPr>
+              <w:t>Số thứ tự</w:t>
+            </w:r>
+            <w:r>
+              <w:rPr>
+                <w:rFonts w:asciiTheme="majorHAnsi" w:hAnsiTheme="majorHAnsi" w:cs="Times New Roman"/>
+              </w:rPr>
+              <w:t>: 11</w:t>
+            </w:r>
+          </w:p>
+          <w:p>
+            <w:pPr>
+              <w:spacing w:line="360" w:lineRule="auto"/>
+              <w:rPr>
+                <w:rFonts w:asciiTheme="majorHAnsi" w:hAnsiTheme="majorHAnsi" w:cs="Times New Roman"/>
+              </w:rPr>
+            </w:pPr>
+            <w:r>
+              <w:rPr>
+                <w:rFonts w:asciiTheme="majorHAnsi" w:hAnsiTheme="majorHAnsi" w:cs="Times New Roman"/>
+              </w:rPr>
+              <w:t>Ngày lậ</w:t>
+            </w:r>
+            <w:r>
+              <w:rPr>
+                <w:rFonts w:asciiTheme="majorHAnsi" w:hAnsiTheme="majorHAnsi" w:cs="Times New Roman"/>
+              </w:rPr>
+              <w:t xml:space="preserve">p: </w:t>
+            </w:r>
+          </w:p>
+        </w:tc>
+      </w:tr>
+      <w:tr>
+        <w:trPr>
+          <w:trHeight w:val="575"/>
+        </w:trPr>
+        <w:tc>
+          <w:tcPr>
+            <w:tcW w:w="3145" w:type="dxa"/>
+            <w:tcBorders>
+              <w:top w:val="single" w:sz="4" w:space="0" w:color="auto"/>
+              <w:left w:val="single" w:sz="4" w:space="0" w:color="auto"/>
+              <w:bottom w:val="nil"/>
+              <w:right w:val="single" w:sz="4" w:space="0" w:color="auto"/>
+            </w:tcBorders>
+          </w:tcPr>
+          <w:p>
+            <w:pPr>
+              <w:spacing w:line="360" w:lineRule="auto"/>
+              <w:rPr>
+                <w:rFonts w:asciiTheme="majorHAnsi" w:hAnsiTheme="majorHAnsi" w:cs="Times New Roman"/>
+              </w:rPr>
+            </w:pPr>
+            <w:r>
+              <w:rPr>
+                <w:rFonts w:asciiTheme="majorHAnsi" w:hAnsiTheme="majorHAnsi" w:cs="Times New Roman"/>
+              </w:rPr>
+              <w:t>1. Diễn giải:</w:t>
+            </w:r>
+          </w:p>
+        </w:tc>
+        <w:tc>
+          <w:tcPr>
+            <w:tcW w:w="6210" w:type="dxa"/>
+            <w:gridSpan w:val="2"/>
+            <w:tcBorders>
+              <w:top w:val="single" w:sz="4" w:space="0" w:color="auto"/>
+              <w:left w:val="single" w:sz="4" w:space="0" w:color="auto"/>
+              <w:bottom w:val="nil"/>
+              <w:right w:val="single" w:sz="4" w:space="0" w:color="auto"/>
+            </w:tcBorders>
+          </w:tcPr>
+          <w:p>
+            <w:pPr>
+              <w:spacing w:line="360" w:lineRule="auto"/>
+              <w:rPr>
+                <w:rFonts w:asciiTheme="majorHAnsi" w:hAnsiTheme="majorHAnsi" w:cs="Times New Roman"/>
+              </w:rPr>
+            </w:pPr>
+            <w:r>
+              <w:rPr>
+                <w:rFonts w:asciiTheme="majorHAnsi" w:hAnsiTheme="majorHAnsi" w:cs="Times New Roman"/>
+              </w:rPr>
+              <w:t xml:space="preserve">- </w:t>
+            </w:r>
+            <w:r>
+              <w:rPr>
+                <w:rFonts w:asciiTheme="majorHAnsi" w:hAnsiTheme="majorHAnsi" w:cs="Times New Roman"/>
+              </w:rPr>
+              <w:t>Phân quyền sử dụng phần mềm cho các nhân viên cửa hàng.</w:t>
+            </w:r>
+          </w:p>
+          <w:p>
+            <w:pPr>
+              <w:spacing w:line="360" w:lineRule="auto"/>
+              <w:rPr>
+                <w:rFonts w:asciiTheme="majorHAnsi" w:hAnsiTheme="majorHAnsi" w:cs="Times New Roman"/>
+              </w:rPr>
+            </w:pPr>
+          </w:p>
+        </w:tc>
+      </w:tr>
+      <w:tr>
+        <w:trPr>
+          <w:trHeight w:val="477"/>
+        </w:trPr>
+        <w:tc>
+          <w:tcPr>
+            <w:tcW w:w="3145" w:type="dxa"/>
+            <w:tcBorders>
+              <w:top w:val="nil"/>
+              <w:left w:val="single" w:sz="4" w:space="0" w:color="auto"/>
+              <w:bottom w:val="nil"/>
+              <w:right w:val="single" w:sz="4" w:space="0" w:color="auto"/>
+            </w:tcBorders>
+          </w:tcPr>
+          <w:p>
+            <w:pPr>
+              <w:spacing w:line="360" w:lineRule="auto"/>
+              <w:rPr>
+                <w:rFonts w:asciiTheme="majorHAnsi" w:hAnsiTheme="majorHAnsi" w:cs="Times New Roman"/>
+              </w:rPr>
+            </w:pPr>
+            <w:r>
+              <w:rPr>
+                <w:rFonts w:asciiTheme="majorHAnsi" w:hAnsiTheme="majorHAnsi" w:cs="Times New Roman"/>
+              </w:rPr>
+              <w:t xml:space="preserve">2. Điều kiện bắt đầu </w:t>
+            </w:r>
+            <w:r>
+              <w:rPr>
+                <w:rFonts w:asciiTheme="majorHAnsi" w:hAnsiTheme="majorHAnsi" w:cs="Times New Roman"/>
+                <w:b/>
+              </w:rPr>
+              <w:t>(kích hoạt)</w:t>
+            </w:r>
+            <w:r>
+              <w:rPr>
+                <w:rFonts w:asciiTheme="majorHAnsi" w:hAnsiTheme="majorHAnsi" w:cs="Times New Roman"/>
+              </w:rPr>
+              <w:t>:</w:t>
+            </w:r>
+          </w:p>
+          <w:p>
+            <w:pPr>
+              <w:spacing w:line="360" w:lineRule="auto"/>
+              <w:rPr>
+                <w:rFonts w:asciiTheme="majorHAnsi" w:hAnsiTheme="majorHAnsi" w:cs="Times New Roman"/>
+              </w:rPr>
+            </w:pPr>
+          </w:p>
+        </w:tc>
+        <w:tc>
+          <w:tcPr>
+            <w:tcW w:w="6210" w:type="dxa"/>
+            <w:gridSpan w:val="2"/>
+            <w:tcBorders>
+              <w:top w:val="nil"/>
+              <w:left w:val="single" w:sz="4" w:space="0" w:color="auto"/>
+              <w:bottom w:val="nil"/>
+              <w:right w:val="single" w:sz="4" w:space="0" w:color="auto"/>
+            </w:tcBorders>
+          </w:tcPr>
+          <w:p>
+            <w:pPr>
+              <w:pStyle w:val="oancuaDanhsach"/>
+              <w:numPr>
+                <w:ilvl w:val="0"/>
+                <w:numId w:val="2"/>
+              </w:numPr>
+              <w:spacing w:line="360" w:lineRule="auto"/>
+              <w:rPr>
+                <w:rFonts w:asciiTheme="majorHAnsi" w:hAnsiTheme="majorHAnsi" w:cs="Times New Roman"/>
+              </w:rPr>
+            </w:pPr>
+            <w:r>
+              <w:rPr>
+                <w:rFonts w:asciiTheme="majorHAnsi" w:hAnsiTheme="majorHAnsi" w:cs="Times New Roman"/>
+              </w:rPr>
+              <w:t>Khi cửa hàng đi vào hoạt động</w:t>
+            </w:r>
+          </w:p>
+          <w:p>
+            <w:pPr>
+              <w:pStyle w:val="oancuaDanhsach"/>
+              <w:numPr>
+                <w:ilvl w:val="0"/>
+                <w:numId w:val="2"/>
+              </w:numPr>
+              <w:spacing w:line="360" w:lineRule="auto"/>
+              <w:rPr>
+                <w:rFonts w:asciiTheme="majorHAnsi" w:hAnsiTheme="majorHAnsi" w:cs="Times New Roman"/>
+              </w:rPr>
+            </w:pPr>
+            <w:r>
+              <w:rPr>
+                <w:rFonts w:asciiTheme="majorHAnsi" w:hAnsiTheme="majorHAnsi" w:cs="Times New Roman"/>
+              </w:rPr>
+              <w:t>Thay đổi quyền sử dụng với các nhân viên.</w:t>
+            </w:r>
+          </w:p>
+        </w:tc>
+      </w:tr>
+      <w:tr>
+        <w:trPr>
+          <w:trHeight w:val="675"/>
+        </w:trPr>
+        <w:tc>
+          <w:tcPr>
+            <w:tcW w:w="3145" w:type="dxa"/>
+            <w:tcBorders>
+              <w:top w:val="nil"/>
+              <w:left w:val="single" w:sz="4" w:space="0" w:color="auto"/>
+              <w:bottom w:val="nil"/>
+              <w:right w:val="single" w:sz="4" w:space="0" w:color="auto"/>
+            </w:tcBorders>
+          </w:tcPr>
+          <w:p>
+            <w:pPr>
+              <w:spacing w:line="360" w:lineRule="auto"/>
+              <w:rPr>
+                <w:rFonts w:asciiTheme="majorHAnsi" w:hAnsiTheme="majorHAnsi" w:cs="Times New Roman"/>
+              </w:rPr>
+            </w:pPr>
+            <w:r>
+              <w:rPr>
+                <w:rFonts w:asciiTheme="majorHAnsi" w:hAnsiTheme="majorHAnsi" w:cs="Times New Roman"/>
+              </w:rPr>
+              <w:t>3. Dòng dữ liệu</w:t>
+            </w:r>
+            <w:r>
+              <w:rPr>
+                <w:rFonts w:asciiTheme="majorHAnsi" w:hAnsiTheme="majorHAnsi" w:cs="Times New Roman"/>
+                <w:b/>
+              </w:rPr>
+              <w:t xml:space="preserve"> vào</w:t>
+            </w:r>
+            <w:r>
+              <w:rPr>
+                <w:rFonts w:asciiTheme="majorHAnsi" w:hAnsiTheme="majorHAnsi" w:cs="Times New Roman"/>
+              </w:rPr>
+              <w:t xml:space="preserve">: </w:t>
+            </w:r>
+          </w:p>
+        </w:tc>
+        <w:tc>
+          <w:tcPr>
+            <w:tcW w:w="6210" w:type="dxa"/>
+            <w:gridSpan w:val="2"/>
+            <w:tcBorders>
+              <w:top w:val="nil"/>
+              <w:left w:val="single" w:sz="4" w:space="0" w:color="auto"/>
+              <w:bottom w:val="nil"/>
+              <w:right w:val="single" w:sz="4" w:space="0" w:color="auto"/>
+            </w:tcBorders>
+          </w:tcPr>
+          <w:p>
+            <w:pPr>
+              <w:spacing w:line="360" w:lineRule="auto"/>
+              <w:rPr>
+                <w:rFonts w:asciiTheme="majorHAnsi" w:hAnsiTheme="majorHAnsi" w:cs="Times New Roman"/>
+              </w:rPr>
+            </w:pPr>
+            <w:r>
+              <w:rPr>
+                <w:rFonts w:asciiTheme="majorHAnsi" w:hAnsiTheme="majorHAnsi" w:cs="Times New Roman"/>
+              </w:rPr>
+              <w:t xml:space="preserve">- Thông tin </w:t>
+            </w:r>
+            <w:r>
+              <w:rPr>
+                <w:rFonts w:asciiTheme="majorHAnsi" w:hAnsiTheme="majorHAnsi" w:cs="Times New Roman"/>
+              </w:rPr>
+              <w:t>cơ bản về nhân viên(Mã nhân viên, tên nhân viên, giới tính)</w:t>
+            </w:r>
+          </w:p>
+          <w:p>
+            <w:pPr>
+              <w:spacing w:line="360" w:lineRule="auto"/>
+              <w:rPr>
+                <w:rFonts w:asciiTheme="majorHAnsi" w:hAnsiTheme="majorHAnsi" w:cs="Times New Roman"/>
+              </w:rPr>
+            </w:pPr>
+            <w:r>
+              <w:rPr>
+                <w:rFonts w:asciiTheme="majorHAnsi" w:hAnsiTheme="majorHAnsi" w:cs="Times New Roman"/>
+              </w:rPr>
+              <w:t>- Quyền được sử dụng phần mềm.</w:t>
+            </w:r>
+          </w:p>
+        </w:tc>
+      </w:tr>
+      <w:tr>
+        <w:trPr>
+          <w:trHeight w:val="315"/>
+        </w:trPr>
+        <w:tc>
+          <w:tcPr>
+            <w:tcW w:w="3145" w:type="dxa"/>
+            <w:tcBorders>
+              <w:top w:val="nil"/>
+              <w:left w:val="single" w:sz="4" w:space="0" w:color="auto"/>
+              <w:bottom w:val="nil"/>
+              <w:right w:val="single" w:sz="4" w:space="0" w:color="auto"/>
+            </w:tcBorders>
+          </w:tcPr>
+          <w:p>
+            <w:pPr>
+              <w:spacing w:line="360" w:lineRule="auto"/>
+              <w:rPr>
+                <w:rFonts w:asciiTheme="majorHAnsi" w:hAnsiTheme="majorHAnsi" w:cs="Times New Roman"/>
+              </w:rPr>
+            </w:pPr>
+            <w:r>
+              <w:rPr>
+                <w:rFonts w:asciiTheme="majorHAnsi" w:hAnsiTheme="majorHAnsi" w:cs="Times New Roman"/>
+              </w:rPr>
+              <w:lastRenderedPageBreak/>
+              <w:t>4. Dòng dữ liệu</w:t>
+            </w:r>
+            <w:r>
+              <w:rPr>
+                <w:rFonts w:asciiTheme="majorHAnsi" w:hAnsiTheme="majorHAnsi" w:cs="Times New Roman"/>
+                <w:b/>
+              </w:rPr>
+              <w:t xml:space="preserve"> ra</w:t>
+            </w:r>
+            <w:r>
+              <w:rPr>
+                <w:rFonts w:asciiTheme="majorHAnsi" w:hAnsiTheme="majorHAnsi" w:cs="Times New Roman"/>
+              </w:rPr>
+              <w:t>:</w:t>
+            </w:r>
+          </w:p>
+        </w:tc>
+        <w:tc>
+          <w:tcPr>
+            <w:tcW w:w="6210" w:type="dxa"/>
+            <w:gridSpan w:val="2"/>
+            <w:tcBorders>
+              <w:top w:val="nil"/>
+              <w:left w:val="single" w:sz="4" w:space="0" w:color="auto"/>
+              <w:bottom w:val="nil"/>
+              <w:right w:val="single" w:sz="4" w:space="0" w:color="auto"/>
+            </w:tcBorders>
+          </w:tcPr>
+          <w:p>
+            <w:pPr>
+              <w:spacing w:line="360" w:lineRule="auto"/>
+              <w:rPr>
+                <w:rFonts w:asciiTheme="majorHAnsi" w:hAnsiTheme="majorHAnsi" w:cs="Times New Roman"/>
+              </w:rPr>
+            </w:pPr>
+            <w:r>
+              <w:rPr>
+                <w:rFonts w:asciiTheme="majorHAnsi" w:hAnsiTheme="majorHAnsi" w:cs="Times New Roman"/>
+              </w:rPr>
+              <w:t>- Thông tin cơ bản của nhân viên(Mã nhân viên, họ tên, giới tính).</w:t>
+            </w:r>
+          </w:p>
+          <w:p>
+            <w:pPr>
+              <w:spacing w:line="360" w:lineRule="auto"/>
+              <w:rPr>
+                <w:rFonts w:asciiTheme="majorHAnsi" w:hAnsiTheme="majorHAnsi" w:cs="Times New Roman"/>
+              </w:rPr>
+            </w:pPr>
+            <w:r>
+              <w:rPr>
+                <w:rFonts w:asciiTheme="majorHAnsi" w:hAnsiTheme="majorHAnsi" w:cs="Times New Roman"/>
+              </w:rPr>
+              <w:t>- Tài khoản, mật khẩu đăng nhập vào phần mềm và được sử dụng chức năng nào của phần mềm.</w:t>
+            </w:r>
+          </w:p>
+        </w:tc>
+      </w:tr>
+      <w:tr>
+        <w:trPr>
+          <w:trHeight w:val="693"/>
+        </w:trPr>
+        <w:tc>
+          <w:tcPr>
+            <w:tcW w:w="3145" w:type="dxa"/>
+            <w:tcBorders>
+              <w:top w:val="nil"/>
+              <w:left w:val="single" w:sz="4" w:space="0" w:color="auto"/>
+              <w:bottom w:val="nil"/>
+              <w:right w:val="single" w:sz="4" w:space="0" w:color="auto"/>
+            </w:tcBorders>
+          </w:tcPr>
+          <w:p>
+            <w:pPr>
+              <w:spacing w:line="360" w:lineRule="auto"/>
+              <w:rPr>
+                <w:rFonts w:asciiTheme="majorHAnsi" w:hAnsiTheme="majorHAnsi" w:cs="Times New Roman"/>
+              </w:rPr>
+            </w:pPr>
+            <w:r>
+              <w:rPr>
+                <w:rFonts w:asciiTheme="majorHAnsi" w:hAnsiTheme="majorHAnsi" w:cs="Times New Roman"/>
+              </w:rPr>
+              <w:t xml:space="preserve">5. </w:t>
+            </w:r>
+            <w:r>
+              <w:rPr>
+                <w:rFonts w:asciiTheme="majorHAnsi" w:hAnsiTheme="majorHAnsi" w:cs="Times New Roman"/>
+                <w:b/>
+              </w:rPr>
+              <w:t>Nơi sử dụng</w:t>
+            </w:r>
+            <w:r>
+              <w:rPr>
+                <w:rFonts w:asciiTheme="majorHAnsi" w:hAnsiTheme="majorHAnsi" w:cs="Times New Roman"/>
+              </w:rPr>
+              <w:t>:</w:t>
+            </w:r>
+          </w:p>
+          <w:p>
+            <w:pPr>
+              <w:spacing w:line="360" w:lineRule="auto"/>
+              <w:rPr>
+                <w:rFonts w:asciiTheme="majorHAnsi" w:hAnsiTheme="majorHAnsi" w:cs="Times New Roman"/>
+              </w:rPr>
+            </w:pPr>
+          </w:p>
+        </w:tc>
+        <w:tc>
+          <w:tcPr>
+            <w:tcW w:w="6210" w:type="dxa"/>
+            <w:gridSpan w:val="2"/>
+            <w:tcBorders>
+              <w:top w:val="nil"/>
+              <w:left w:val="single" w:sz="4" w:space="0" w:color="auto"/>
+              <w:bottom w:val="nil"/>
+              <w:right w:val="single" w:sz="4" w:space="0" w:color="auto"/>
+            </w:tcBorders>
+          </w:tcPr>
+          <w:p>
+            <w:pPr>
+              <w:spacing w:line="360" w:lineRule="auto"/>
+              <w:rPr>
+                <w:rFonts w:asciiTheme="majorHAnsi" w:hAnsiTheme="majorHAnsi" w:cs="Times New Roman"/>
+              </w:rPr>
+            </w:pPr>
+            <w:r>
+              <w:rPr>
+                <w:rFonts w:asciiTheme="majorHAnsi" w:hAnsiTheme="majorHAnsi" w:cs="Times New Roman"/>
+              </w:rPr>
+              <w:t xml:space="preserve">- </w:t>
+            </w:r>
+            <w:r>
+              <w:rPr>
+                <w:rFonts w:asciiTheme="majorHAnsi" w:hAnsiTheme="majorHAnsi" w:cs="Times New Roman"/>
+              </w:rPr>
+              <w:t>Quản lý cửa hàng.</w:t>
+            </w:r>
+          </w:p>
+        </w:tc>
+      </w:tr>
+      <w:tr>
+        <w:trPr>
+          <w:trHeight w:val="423"/>
+        </w:trPr>
+        <w:tc>
+          <w:tcPr>
+            <w:tcW w:w="3145" w:type="dxa"/>
+            <w:tcBorders>
+              <w:top w:val="nil"/>
+              <w:left w:val="single" w:sz="4" w:space="0" w:color="auto"/>
+              <w:bottom w:val="single" w:sz="4" w:space="0" w:color="auto"/>
+              <w:right w:val="single" w:sz="4" w:space="0" w:color="auto"/>
+            </w:tcBorders>
+          </w:tcPr>
+          <w:p>
+            <w:pPr>
+              <w:spacing w:line="360" w:lineRule="auto"/>
+              <w:rPr>
+                <w:rFonts w:asciiTheme="majorHAnsi" w:hAnsiTheme="majorHAnsi" w:cs="Times New Roman"/>
+              </w:rPr>
+            </w:pPr>
+            <w:r>
+              <w:rPr>
+                <w:rFonts w:asciiTheme="majorHAnsi" w:hAnsiTheme="majorHAnsi" w:cs="Times New Roman"/>
+              </w:rPr>
+              <w:t xml:space="preserve">6. </w:t>
+            </w:r>
+            <w:r>
+              <w:rPr>
+                <w:rFonts w:asciiTheme="majorHAnsi" w:hAnsiTheme="majorHAnsi" w:cs="Times New Roman"/>
+                <w:b/>
+              </w:rPr>
+              <w:t>Những quy tắc, điều kiện</w:t>
+            </w:r>
+            <w:r>
+              <w:rPr>
+                <w:rFonts w:asciiTheme="majorHAnsi" w:hAnsiTheme="majorHAnsi" w:cs="Times New Roman"/>
+              </w:rPr>
+              <w:t xml:space="preserve"> đi kèm:</w:t>
+            </w:r>
+          </w:p>
+        </w:tc>
+        <w:tc>
+          <w:tcPr>
+            <w:tcW w:w="6210" w:type="dxa"/>
+            <w:gridSpan w:val="2"/>
+            <w:tcBorders>
+              <w:top w:val="nil"/>
+              <w:left w:val="single" w:sz="4" w:space="0" w:color="auto"/>
+              <w:bottom w:val="single" w:sz="4" w:space="0" w:color="auto"/>
+              <w:right w:val="single" w:sz="4" w:space="0" w:color="auto"/>
+            </w:tcBorders>
+          </w:tcPr>
+          <w:p>
+            <w:pPr>
+              <w:spacing w:line="360" w:lineRule="auto"/>
+              <w:rPr>
+                <w:rFonts w:asciiTheme="majorHAnsi" w:hAnsiTheme="majorHAnsi" w:cs="Times New Roman"/>
+              </w:rPr>
+            </w:pPr>
+            <w:r>
+              <w:rPr>
+                <w:rFonts w:asciiTheme="majorHAnsi" w:hAnsiTheme="majorHAnsi" w:cs="Times New Roman"/>
+              </w:rPr>
+              <w:t xml:space="preserve">- </w:t>
+            </w:r>
+            <w:r>
+              <w:rPr>
+                <w:rFonts w:asciiTheme="majorHAnsi" w:hAnsiTheme="majorHAnsi" w:cs="Times New Roman"/>
+              </w:rPr>
+              <w:t>Nên cân nhắc kỹ lưỡng trước khi phân quyền truy cập cho các nhân viên.</w:t>
+            </w:r>
+          </w:p>
+        </w:tc>
+      </w:tr>
+    </w:tbl>
     <w:p/>
     <w:sectPr>
       <w:pgSz w:w="12240" w:h="15840"/>
@@ -5397,6 +7299,243 @@
     </w:sectPr>
   </w:body>
 </w:document>
+</file>
+
+<file path=word/numbering.xml><?xml version="1.0" encoding="utf-8"?>
+<w:numbering xmlns:wpc="http://schemas.microsoft.com/office/word/2010/wordprocessingCanvas" xmlns:cx="http://schemas.microsoft.com/office/drawing/2014/chartex" xmlns:cx1="http://schemas.microsoft.com/office/drawing/2015/9/8/chartex" xmlns:cx2="http://schemas.microsoft.com/office/drawing/2015/10/21/chartex" xmlns:cx3="http://schemas.microsoft.com/office/drawing/2016/5/9/chartex" xmlns:cx4="http://schemas.microsoft.com/office/drawing/2016/5/10/chartex" xmlns:cx5="http://schemas.microsoft.com/office/drawing/2016/5/11/chartex" xmlns:cx6="http://schemas.microsoft.com/office/drawing/2016/5/12/chartex" xmlns:cx7="http://schemas.microsoft.com/office/drawing/2016/5/13/chartex" xmlns:cx8="http://schemas.microsoft.com/office/drawing/2016/5/14/chartex" xmlns:mc="http://schemas.openxmlformats.org/markup-compatibility/2006" xmlns:o="urn:schemas-microsoft-com:office:office" xmlns:r="http://schemas.openxmlformats.org/officeDocument/2006/relationships" xmlns:m="http://schemas.openxmlformats.org/officeDocument/2006/math" xmlns:v="urn:schemas-microsoft-com:vml" xmlns:wp14="http://schemas.microsoft.com/office/word/2010/wordprocessingDrawing" xmlns:wp="http://schemas.openxmlformats.org/drawingml/2006/wordprocessingDrawing" xmlns:w10="urn:schemas-microsoft-com:office:word" xmlns:w="http://schemas.openxmlformats.org/wordprocessingml/2006/main" xmlns:w14="http://schemas.microsoft.com/office/word/2010/wordml" xmlns:w15="http://schemas.microsoft.com/office/word/2012/wordml" xmlns:w16se="http://schemas.microsoft.com/office/word/2015/wordml/symex" xmlns:wpg="http://schemas.microsoft.com/office/word/2010/wordprocessingGroup" xmlns:wpi="http://schemas.microsoft.com/office/word/2010/wordprocessingInk" xmlns:wne="http://schemas.microsoft.com/office/word/2006/wordml" xmlns:wps="http://schemas.microsoft.com/office/word/2010/wordprocessingShape" mc:Ignorable="w14 w15 w16se wp14">
+  <w:abstractNum w:abstractNumId="0" w15:restartNumberingAfterBreak="0">
+    <w:nsid w:val="4E7E0F4F"/>
+    <w:multiLevelType w:val="hybridMultilevel"/>
+    <w:tmpl w:val="3450436C"/>
+    <w:lvl w:ilvl="0" w:tplc="F0A80F60">
+      <w:start w:val="2"/>
+      <w:numFmt w:val="bullet"/>
+      <w:lvlText w:val="-"/>
+      <w:lvlJc w:val="left"/>
+      <w:pPr>
+        <w:ind w:left="720" w:hanging="360"/>
+      </w:pPr>
+      <w:rPr>
+        <w:rFonts w:ascii="Calibri Light" w:eastAsiaTheme="minorHAnsi" w:hAnsi="Calibri Light" w:cs="Calibri Light" w:hint="default"/>
+      </w:rPr>
+    </w:lvl>
+    <w:lvl w:ilvl="1" w:tplc="04090003" w:tentative="1">
+      <w:start w:val="1"/>
+      <w:numFmt w:val="bullet"/>
+      <w:lvlText w:val="o"/>
+      <w:lvlJc w:val="left"/>
+      <w:pPr>
+        <w:ind w:left="1440" w:hanging="360"/>
+      </w:pPr>
+      <w:rPr>
+        <w:rFonts w:ascii="Courier New" w:hAnsi="Courier New" w:cs="Courier New" w:hint="default"/>
+      </w:rPr>
+    </w:lvl>
+    <w:lvl w:ilvl="2" w:tplc="04090005" w:tentative="1">
+      <w:start w:val="1"/>
+      <w:numFmt w:val="bullet"/>
+      <w:lvlText w:val=""/>
+      <w:lvlJc w:val="left"/>
+      <w:pPr>
+        <w:ind w:left="2160" w:hanging="360"/>
+      </w:pPr>
+      <w:rPr>
+        <w:rFonts w:ascii="Wingdings" w:hAnsi="Wingdings" w:hint="default"/>
+      </w:rPr>
+    </w:lvl>
+    <w:lvl w:ilvl="3" w:tplc="04090001" w:tentative="1">
+      <w:start w:val="1"/>
+      <w:numFmt w:val="bullet"/>
+      <w:lvlText w:val=""/>
+      <w:lvlJc w:val="left"/>
+      <w:pPr>
+        <w:ind w:left="2880" w:hanging="360"/>
+      </w:pPr>
+      <w:rPr>
+        <w:rFonts w:ascii="Symbol" w:hAnsi="Symbol" w:hint="default"/>
+      </w:rPr>
+    </w:lvl>
+    <w:lvl w:ilvl="4" w:tplc="04090003" w:tentative="1">
+      <w:start w:val="1"/>
+      <w:numFmt w:val="bullet"/>
+      <w:lvlText w:val="o"/>
+      <w:lvlJc w:val="left"/>
+      <w:pPr>
+        <w:ind w:left="3600" w:hanging="360"/>
+      </w:pPr>
+      <w:rPr>
+        <w:rFonts w:ascii="Courier New" w:hAnsi="Courier New" w:cs="Courier New" w:hint="default"/>
+      </w:rPr>
+    </w:lvl>
+    <w:lvl w:ilvl="5" w:tplc="04090005" w:tentative="1">
+      <w:start w:val="1"/>
+      <w:numFmt w:val="bullet"/>
+      <w:lvlText w:val=""/>
+      <w:lvlJc w:val="left"/>
+      <w:pPr>
+        <w:ind w:left="4320" w:hanging="360"/>
+      </w:pPr>
+      <w:rPr>
+        <w:rFonts w:ascii="Wingdings" w:hAnsi="Wingdings" w:hint="default"/>
+      </w:rPr>
+    </w:lvl>
+    <w:lvl w:ilvl="6" w:tplc="04090001" w:tentative="1">
+      <w:start w:val="1"/>
+      <w:numFmt w:val="bullet"/>
+      <w:lvlText w:val=""/>
+      <w:lvlJc w:val="left"/>
+      <w:pPr>
+        <w:ind w:left="5040" w:hanging="360"/>
+      </w:pPr>
+      <w:rPr>
+        <w:rFonts w:ascii="Symbol" w:hAnsi="Symbol" w:hint="default"/>
+      </w:rPr>
+    </w:lvl>
+    <w:lvl w:ilvl="7" w:tplc="04090003" w:tentative="1">
+      <w:start w:val="1"/>
+      <w:numFmt w:val="bullet"/>
+      <w:lvlText w:val="o"/>
+      <w:lvlJc w:val="left"/>
+      <w:pPr>
+        <w:ind w:left="5760" w:hanging="360"/>
+      </w:pPr>
+      <w:rPr>
+        <w:rFonts w:ascii="Courier New" w:hAnsi="Courier New" w:cs="Courier New" w:hint="default"/>
+      </w:rPr>
+    </w:lvl>
+    <w:lvl w:ilvl="8" w:tplc="04090005" w:tentative="1">
+      <w:start w:val="1"/>
+      <w:numFmt w:val="bullet"/>
+      <w:lvlText w:val=""/>
+      <w:lvlJc w:val="left"/>
+      <w:pPr>
+        <w:ind w:left="6480" w:hanging="360"/>
+      </w:pPr>
+      <w:rPr>
+        <w:rFonts w:ascii="Wingdings" w:hAnsi="Wingdings" w:hint="default"/>
+      </w:rPr>
+    </w:lvl>
+  </w:abstractNum>
+  <w:abstractNum w:abstractNumId="1" w15:restartNumberingAfterBreak="0">
+    <w:nsid w:val="55486659"/>
+    <w:multiLevelType w:val="hybridMultilevel"/>
+    <w:tmpl w:val="4E9E7822"/>
+    <w:lvl w:ilvl="0" w:tplc="15F0FCA0">
+      <w:start w:val="2"/>
+      <w:numFmt w:val="bullet"/>
+      <w:lvlText w:val="-"/>
+      <w:lvlJc w:val="left"/>
+      <w:pPr>
+        <w:ind w:left="720" w:hanging="360"/>
+      </w:pPr>
+      <w:rPr>
+        <w:rFonts w:ascii="Calibri Light" w:eastAsiaTheme="minorHAnsi" w:hAnsi="Calibri Light" w:cs="Calibri Light" w:hint="default"/>
+      </w:rPr>
+    </w:lvl>
+    <w:lvl w:ilvl="1" w:tplc="04090003" w:tentative="1">
+      <w:start w:val="1"/>
+      <w:numFmt w:val="bullet"/>
+      <w:lvlText w:val="o"/>
+      <w:lvlJc w:val="left"/>
+      <w:pPr>
+        <w:ind w:left="1440" w:hanging="360"/>
+      </w:pPr>
+      <w:rPr>
+        <w:rFonts w:ascii="Courier New" w:hAnsi="Courier New" w:cs="Courier New" w:hint="default"/>
+      </w:rPr>
+    </w:lvl>
+    <w:lvl w:ilvl="2" w:tplc="04090005" w:tentative="1">
+      <w:start w:val="1"/>
+      <w:numFmt w:val="bullet"/>
+      <w:lvlText w:val=""/>
+      <w:lvlJc w:val="left"/>
+      <w:pPr>
+        <w:ind w:left="2160" w:hanging="360"/>
+      </w:pPr>
+      <w:rPr>
+        <w:rFonts w:ascii="Wingdings" w:hAnsi="Wingdings" w:hint="default"/>
+      </w:rPr>
+    </w:lvl>
+    <w:lvl w:ilvl="3" w:tplc="04090001" w:tentative="1">
+      <w:start w:val="1"/>
+      <w:numFmt w:val="bullet"/>
+      <w:lvlText w:val=""/>
+      <w:lvlJc w:val="left"/>
+      <w:pPr>
+        <w:ind w:left="2880" w:hanging="360"/>
+      </w:pPr>
+      <w:rPr>
+        <w:rFonts w:ascii="Symbol" w:hAnsi="Symbol" w:hint="default"/>
+      </w:rPr>
+    </w:lvl>
+    <w:lvl w:ilvl="4" w:tplc="04090003" w:tentative="1">
+      <w:start w:val="1"/>
+      <w:numFmt w:val="bullet"/>
+      <w:lvlText w:val="o"/>
+      <w:lvlJc w:val="left"/>
+      <w:pPr>
+        <w:ind w:left="3600" w:hanging="360"/>
+      </w:pPr>
+      <w:rPr>
+        <w:rFonts w:ascii="Courier New" w:hAnsi="Courier New" w:cs="Courier New" w:hint="default"/>
+      </w:rPr>
+    </w:lvl>
+    <w:lvl w:ilvl="5" w:tplc="04090005" w:tentative="1">
+      <w:start w:val="1"/>
+      <w:numFmt w:val="bullet"/>
+      <w:lvlText w:val=""/>
+      <w:lvlJc w:val="left"/>
+      <w:pPr>
+        <w:ind w:left="4320" w:hanging="360"/>
+      </w:pPr>
+      <w:rPr>
+        <w:rFonts w:ascii="Wingdings" w:hAnsi="Wingdings" w:hint="default"/>
+      </w:rPr>
+    </w:lvl>
+    <w:lvl w:ilvl="6" w:tplc="04090001" w:tentative="1">
+      <w:start w:val="1"/>
+      <w:numFmt w:val="bullet"/>
+      <w:lvlText w:val=""/>
+      <w:lvlJc w:val="left"/>
+      <w:pPr>
+        <w:ind w:left="5040" w:hanging="360"/>
+      </w:pPr>
+      <w:rPr>
+        <w:rFonts w:ascii="Symbol" w:hAnsi="Symbol" w:hint="default"/>
+      </w:rPr>
+    </w:lvl>
+    <w:lvl w:ilvl="7" w:tplc="04090003" w:tentative="1">
+      <w:start w:val="1"/>
+      <w:numFmt w:val="bullet"/>
+      <w:lvlText w:val="o"/>
+      <w:lvlJc w:val="left"/>
+      <w:pPr>
+        <w:ind w:left="5760" w:hanging="360"/>
+      </w:pPr>
+      <w:rPr>
+        <w:rFonts w:ascii="Courier New" w:hAnsi="Courier New" w:cs="Courier New" w:hint="default"/>
+      </w:rPr>
+    </w:lvl>
+    <w:lvl w:ilvl="8" w:tplc="04090005" w:tentative="1">
+      <w:start w:val="1"/>
+      <w:numFmt w:val="bullet"/>
+      <w:lvlText w:val=""/>
+      <w:lvlJc w:val="left"/>
+      <w:pPr>
+        <w:ind w:left="6480" w:hanging="360"/>
+      </w:pPr>
+      <w:rPr>
+        <w:rFonts w:ascii="Wingdings" w:hAnsi="Wingdings" w:hint="default"/>
+      </w:rPr>
+    </w:lvl>
+  </w:abstractNum>
+  <w:num w:numId="1">
+    <w:abstractNumId w:val="1"/>
+  </w:num>
+  <w:num w:numId="2">
+    <w:abstractNumId w:val="0"/>
+  </w:num>
+</w:numbering>
 </file>
 
 <file path=word/styles.xml><?xml version="1.0" encoding="utf-8"?>
@@ -5842,6 +7981,17 @@
       </w:tblBorders>
     </w:tblPr>
   </w:style>
+  <w:style w:type="paragraph" w:styleId="oancuaDanhsach">
+    <w:name w:val="List Paragraph"/>
+    <w:basedOn w:val="Binhthng"/>
+    <w:uiPriority w:val="34"/>
+    <w:qFormat/>
+    <w:rsid w:val="00893C2F"/>
+    <w:pPr>
+      <w:ind w:left="720"/>
+      <w:contextualSpacing/>
+    </w:pPr>
+  </w:style>
 </w:styles>
 </file>
 

</xml_diff>

<commit_message>
Update baocao chuong 2
</commit_message>
<xml_diff>
--- a/Reports/PTTK HTTT/Báo cáo CHƯƠNG 2 dfd.docx
+++ b/Reports/PTTK HTTT/Báo cáo CHƯƠNG 2 dfd.docx
@@ -7,6 +7,267 @@
         <w:t>CHƯƠNG 2</w:t>
       </w:r>
     </w:p>
+    <w:p/>
+    <w:p>
+      <w:r>
+        <w:t>Cấp 0:</w:t>
+      </w:r>
+    </w:p>
+    <w:p>
+      <w:r>
+        <w:rPr>
+          <w:noProof/>
+        </w:rPr>
+        <w:drawing>
+          <wp:inline distT="0" distB="0" distL="0" distR="0">
+            <wp:extent cx="5934075" cy="2962275"/>
+            <wp:effectExtent l="0" t="0" r="9525" b="9525"/>
+            <wp:docPr id="1" name="Hình ảnh 1"/>
+            <wp:cNvGraphicFramePr>
+              <a:graphicFrameLocks xmlns:a="http://schemas.openxmlformats.org/drawingml/2006/main" noChangeAspect="1"/>
+            </wp:cNvGraphicFramePr>
+            <a:graphic xmlns:a="http://schemas.openxmlformats.org/drawingml/2006/main">
+              <a:graphicData uri="http://schemas.openxmlformats.org/drawingml/2006/picture">
+                <pic:pic xmlns:pic="http://schemas.openxmlformats.org/drawingml/2006/picture">
+                  <pic:nvPicPr>
+                    <pic:cNvPr id="0" name="Picture 1"/>
+                    <pic:cNvPicPr>
+                      <a:picLocks noChangeAspect="1" noChangeArrowheads="1"/>
+                    </pic:cNvPicPr>
+                  </pic:nvPicPr>
+                  <pic:blipFill>
+                    <a:blip r:embed="rId5">
+                      <a:extLst>
+                        <a:ext uri="{28A0092B-C50C-407E-A947-70E740481C1C}">
+                          <a14:useLocalDpi xmlns:a14="http://schemas.microsoft.com/office/drawing/2010/main" val="0"/>
+                        </a:ext>
+                      </a:extLst>
+                    </a:blip>
+                    <a:srcRect/>
+                    <a:stretch>
+                      <a:fillRect/>
+                    </a:stretch>
+                  </pic:blipFill>
+                  <pic:spPr bwMode="auto">
+                    <a:xfrm>
+                      <a:off x="0" y="0"/>
+                      <a:ext cx="5934075" cy="2962275"/>
+                    </a:xfrm>
+                    <a:prstGeom prst="rect">
+                      <a:avLst/>
+                    </a:prstGeom>
+                    <a:noFill/>
+                    <a:ln>
+                      <a:noFill/>
+                    </a:ln>
+                  </pic:spPr>
+                </pic:pic>
+              </a:graphicData>
+            </a:graphic>
+          </wp:inline>
+        </w:drawing>
+      </w:r>
+    </w:p>
+    <w:p>
+      <w:r>
+        <w:t>Cấp 1:</w:t>
+      </w:r>
+    </w:p>
+    <w:p>
+      <w:r>
+        <w:rPr>
+          <w:noProof/>
+        </w:rPr>
+        <w:lastRenderedPageBreak/>
+        <w:drawing>
+          <wp:inline distT="0" distB="0" distL="0" distR="0">
+            <wp:extent cx="5067300" cy="8229600"/>
+            <wp:effectExtent l="0" t="0" r="0" b="0"/>
+            <wp:docPr id="5" name="Hình ảnh 5"/>
+            <wp:cNvGraphicFramePr>
+              <a:graphicFrameLocks xmlns:a="http://schemas.openxmlformats.org/drawingml/2006/main" noChangeAspect="1"/>
+            </wp:cNvGraphicFramePr>
+            <a:graphic xmlns:a="http://schemas.openxmlformats.org/drawingml/2006/main">
+              <a:graphicData uri="http://schemas.openxmlformats.org/drawingml/2006/picture">
+                <pic:pic xmlns:pic="http://schemas.openxmlformats.org/drawingml/2006/picture">
+                  <pic:nvPicPr>
+                    <pic:cNvPr id="0" name="Picture 5"/>
+                    <pic:cNvPicPr>
+                      <a:picLocks noChangeAspect="1" noChangeArrowheads="1"/>
+                    </pic:cNvPicPr>
+                  </pic:nvPicPr>
+                  <pic:blipFill>
+                    <a:blip r:embed="rId6">
+                      <a:extLst>
+                        <a:ext uri="{28A0092B-C50C-407E-A947-70E740481C1C}">
+                          <a14:useLocalDpi xmlns:a14="http://schemas.microsoft.com/office/drawing/2010/main" val="0"/>
+                        </a:ext>
+                      </a:extLst>
+                    </a:blip>
+                    <a:srcRect/>
+                    <a:stretch>
+                      <a:fillRect/>
+                    </a:stretch>
+                  </pic:blipFill>
+                  <pic:spPr bwMode="auto">
+                    <a:xfrm>
+                      <a:off x="0" y="0"/>
+                      <a:ext cx="5067300" cy="8229600"/>
+                    </a:xfrm>
+                    <a:prstGeom prst="rect">
+                      <a:avLst/>
+                    </a:prstGeom>
+                    <a:noFill/>
+                    <a:ln>
+                      <a:noFill/>
+                    </a:ln>
+                  </pic:spPr>
+                </pic:pic>
+              </a:graphicData>
+            </a:graphic>
+          </wp:inline>
+        </w:drawing>
+      </w:r>
+    </w:p>
+    <w:p/>
+    <w:p/>
+    <w:p>
+      <w:r>
+        <w:t>Cấp 2:</w:t>
+      </w:r>
+    </w:p>
+    <w:p/>
+    <w:p>
+      <w:r>
+        <w:t>Xử lý ….</w:t>
+      </w:r>
+    </w:p>
+    <w:p>
+      <w:r>
+        <w:rPr>
+          <w:noProof/>
+        </w:rPr>
+        <w:drawing>
+          <wp:inline distT="0" distB="0" distL="0" distR="0">
+            <wp:extent cx="5943600" cy="3829050"/>
+            <wp:effectExtent l="0" t="0" r="0" b="0"/>
+            <wp:docPr id="6" name="Hình ảnh 6"/>
+            <wp:cNvGraphicFramePr>
+              <a:graphicFrameLocks xmlns:a="http://schemas.openxmlformats.org/drawingml/2006/main" noChangeAspect="1"/>
+            </wp:cNvGraphicFramePr>
+            <a:graphic xmlns:a="http://schemas.openxmlformats.org/drawingml/2006/main">
+              <a:graphicData uri="http://schemas.openxmlformats.org/drawingml/2006/picture">
+                <pic:pic xmlns:pic="http://schemas.openxmlformats.org/drawingml/2006/picture">
+                  <pic:nvPicPr>
+                    <pic:cNvPr id="0" name="Picture 6"/>
+                    <pic:cNvPicPr>
+                      <a:picLocks noChangeAspect="1" noChangeArrowheads="1"/>
+                    </pic:cNvPicPr>
+                  </pic:nvPicPr>
+                  <pic:blipFill>
+                    <a:blip r:embed="rId7">
+                      <a:extLst>
+                        <a:ext uri="{28A0092B-C50C-407E-A947-70E740481C1C}">
+                          <a14:useLocalDpi xmlns:a14="http://schemas.microsoft.com/office/drawing/2010/main" val="0"/>
+                        </a:ext>
+                      </a:extLst>
+                    </a:blip>
+                    <a:srcRect/>
+                    <a:stretch>
+                      <a:fillRect/>
+                    </a:stretch>
+                  </pic:blipFill>
+                  <pic:spPr bwMode="auto">
+                    <a:xfrm>
+                      <a:off x="0" y="0"/>
+                      <a:ext cx="5943600" cy="3829050"/>
+                    </a:xfrm>
+                    <a:prstGeom prst="rect">
+                      <a:avLst/>
+                    </a:prstGeom>
+                    <a:noFill/>
+                    <a:ln>
+                      <a:noFill/>
+                    </a:ln>
+                  </pic:spPr>
+                </pic:pic>
+              </a:graphicData>
+            </a:graphic>
+          </wp:inline>
+        </w:drawing>
+      </w:r>
+    </w:p>
+    <w:p/>
+    <w:p/>
+    <w:p>
+      <w:r>
+        <w:t>Xử lý…</w:t>
+      </w:r>
+      <w:bookmarkStart w:id="0" w:name="_GoBack"/>
+      <w:bookmarkEnd w:id="0"/>
+    </w:p>
+    <w:p>
+      <w:r>
+        <w:rPr>
+          <w:noProof/>
+        </w:rPr>
+        <w:lastRenderedPageBreak/>
+        <w:drawing>
+          <wp:inline distT="0" distB="0" distL="0" distR="0">
+            <wp:extent cx="5943600" cy="3838575"/>
+            <wp:effectExtent l="0" t="0" r="0" b="9525"/>
+            <wp:docPr id="7" name="Hình ảnh 7"/>
+            <wp:cNvGraphicFramePr>
+              <a:graphicFrameLocks xmlns:a="http://schemas.openxmlformats.org/drawingml/2006/main" noChangeAspect="1"/>
+            </wp:cNvGraphicFramePr>
+            <a:graphic xmlns:a="http://schemas.openxmlformats.org/drawingml/2006/main">
+              <a:graphicData uri="http://schemas.openxmlformats.org/drawingml/2006/picture">
+                <pic:pic xmlns:pic="http://schemas.openxmlformats.org/drawingml/2006/picture">
+                  <pic:nvPicPr>
+                    <pic:cNvPr id="0" name="Picture 7"/>
+                    <pic:cNvPicPr>
+                      <a:picLocks noChangeAspect="1" noChangeArrowheads="1"/>
+                    </pic:cNvPicPr>
+                  </pic:nvPicPr>
+                  <pic:blipFill>
+                    <a:blip r:embed="rId8">
+                      <a:extLst>
+                        <a:ext uri="{28A0092B-C50C-407E-A947-70E740481C1C}">
+                          <a14:useLocalDpi xmlns:a14="http://schemas.microsoft.com/office/drawing/2010/main" val="0"/>
+                        </a:ext>
+                      </a:extLst>
+                    </a:blip>
+                    <a:srcRect/>
+                    <a:stretch>
+                      <a:fillRect/>
+                    </a:stretch>
+                  </pic:blipFill>
+                  <pic:spPr bwMode="auto">
+                    <a:xfrm>
+                      <a:off x="0" y="0"/>
+                      <a:ext cx="5943600" cy="3838575"/>
+                    </a:xfrm>
+                    <a:prstGeom prst="rect">
+                      <a:avLst/>
+                    </a:prstGeom>
+                    <a:noFill/>
+                    <a:ln>
+                      <a:noFill/>
+                    </a:ln>
+                  </pic:spPr>
+                </pic:pic>
+              </a:graphicData>
+            </a:graphic>
+          </wp:inline>
+        </w:drawing>
+      </w:r>
+    </w:p>
+    <w:p>
+      <w:r>
+        <w:t>Xử lý…</w:t>
+      </w:r>
+    </w:p>
+    <w:p/>
     <w:p/>
     <w:p>
       <w:r>
@@ -463,6 +724,7 @@
               <w:rPr>
                 <w:rFonts w:asciiTheme="majorHAnsi" w:hAnsiTheme="majorHAnsi" w:cs="Times New Roman"/>
               </w:rPr>
+              <w:lastRenderedPageBreak/>
               <w:t>4. Dòng dữ liệu</w:t>
             </w:r>
             <w:r>
@@ -938,7 +1200,6 @@
               <w:rPr>
                 <w:rFonts w:asciiTheme="majorHAnsi" w:hAnsiTheme="majorHAnsi" w:cs="Times New Roman"/>
               </w:rPr>
-              <w:lastRenderedPageBreak/>
               <w:t xml:space="preserve">2. Điều kiện bắt đầu </w:t>
             </w:r>
             <w:r>
@@ -1355,6 +1616,7 @@
               <w:rPr>
                 <w:rFonts w:asciiTheme="majorHAnsi" w:hAnsiTheme="majorHAnsi" w:cs="Times New Roman"/>
               </w:rPr>
+              <w:lastRenderedPageBreak/>
               <w:t xml:space="preserve">Dự án: Quản lý </w:t>
             </w:r>
             <w:r>
@@ -1876,7 +2138,6 @@
               <w:rPr>
                 <w:rFonts w:asciiTheme="majorHAnsi" w:hAnsiTheme="majorHAnsi" w:cs="Times New Roman"/>
               </w:rPr>
-              <w:lastRenderedPageBreak/>
               <w:t xml:space="preserve">5. </w:t>
             </w:r>
             <w:r>
@@ -2449,6 +2710,7 @@
               <w:rPr>
                 <w:rFonts w:asciiTheme="majorHAnsi" w:hAnsiTheme="majorHAnsi" w:cs="Times New Roman"/>
               </w:rPr>
+              <w:lastRenderedPageBreak/>
               <w:t>4. Dòng dữ liệu</w:t>
             </w:r>
             <w:r>
@@ -2984,7 +3246,6 @@
               <w:rPr>
                 <w:rFonts w:asciiTheme="majorHAnsi" w:hAnsiTheme="majorHAnsi" w:cs="Times New Roman"/>
               </w:rPr>
-              <w:lastRenderedPageBreak/>
               <w:t xml:space="preserve">- Khi </w:t>
             </w:r>
             <w:r>
@@ -3029,7 +3290,6 @@
               <w:rPr>
                 <w:rFonts w:asciiTheme="majorHAnsi" w:hAnsiTheme="majorHAnsi" w:cs="Times New Roman"/>
               </w:rPr>
-              <w:lastRenderedPageBreak/>
               <w:t>3. Dòng dữ liệu</w:t>
             </w:r>
             <w:r>
@@ -3533,6 +3793,7 @@
               <w:rPr>
                 <w:rFonts w:asciiTheme="majorHAnsi" w:hAnsiTheme="majorHAnsi" w:cs="Times New Roman"/>
               </w:rPr>
+              <w:lastRenderedPageBreak/>
               <w:t>1. Diễn giải:</w:t>
             </w:r>
           </w:p>
@@ -3964,7 +4225,6 @@
     <w:p/>
     <w:p>
       <w:r>
-        <w:lastRenderedPageBreak/>
         <w:t>Ô xử lý “Quản lý khách hàng”</w:t>
       </w:r>
     </w:p>
@@ -4390,6 +4650,7 @@
               <w:rPr>
                 <w:rFonts w:asciiTheme="majorHAnsi" w:hAnsiTheme="majorHAnsi" w:cs="Times New Roman"/>
               </w:rPr>
+              <w:lastRenderedPageBreak/>
               <w:t>4. Dòng dữ liệu</w:t>
             </w:r>
             <w:r>
@@ -4894,7 +5155,6 @@
               <w:rPr>
                 <w:rFonts w:asciiTheme="majorHAnsi" w:hAnsiTheme="majorHAnsi" w:cs="Times New Roman"/>
               </w:rPr>
-              <w:lastRenderedPageBreak/>
               <w:t xml:space="preserve">2. Điều kiện bắt đầu </w:t>
             </w:r>
             <w:r>
@@ -5269,10 +5529,7 @@
       </w:tr>
     </w:tbl>
     <w:p/>
-    <w:p>
-      <w:bookmarkStart w:id="0" w:name="_GoBack"/>
-      <w:bookmarkEnd w:id="0"/>
-    </w:p>
+    <w:p/>
     <w:p>
       <w:r>
         <w:t>Ô xử lý “Quản lý công nợ”</w:t>
@@ -5378,10 +5635,7 @@
               <w:t xml:space="preserve"> lý</w:t>
             </w:r>
             <w:r>
-              <w:t xml:space="preserve">: </w:t>
-            </w:r>
-            <w:r>
-              <w:t>Quản lý công nợ.</w:t>
+              <w:t>: Quản lý công nợ.</w:t>
             </w:r>
           </w:p>
           <w:p>
@@ -5509,13 +5763,7 @@
               <w:rPr>
                 <w:rFonts w:asciiTheme="majorHAnsi" w:hAnsiTheme="majorHAnsi" w:cs="Times New Roman"/>
               </w:rPr>
-              <w:t xml:space="preserve">Quản lý các thông tin </w:t>
-            </w:r>
-            <w:r>
-              <w:rPr>
-                <w:rFonts w:asciiTheme="majorHAnsi" w:hAnsiTheme="majorHAnsi" w:cs="Times New Roman"/>
-              </w:rPr>
-              <w:t>về nợ với nhà cung cấp.</w:t>
+              <w:t>Quản lý các thông tin về nợ với nhà cung cấp.</w:t>
             </w:r>
           </w:p>
         </w:tc>
@@ -5592,13 +5840,7 @@
               <w:rPr>
                 <w:rFonts w:asciiTheme="majorHAnsi" w:hAnsiTheme="majorHAnsi" w:cs="Times New Roman"/>
               </w:rPr>
-              <w:t xml:space="preserve">- </w:t>
-            </w:r>
-            <w:r>
-              <w:rPr>
-                <w:rFonts w:asciiTheme="majorHAnsi" w:hAnsiTheme="majorHAnsi" w:cs="Times New Roman"/>
-              </w:rPr>
-              <w:t>Khi mua hàng từ nhà cung cấp mà không đủ tiền để thanh toán một lần.</w:t>
+              <w:t>- Khi mua hàng từ nhà cung cấp mà không đủ tiền để thanh toán một lần.</w:t>
             </w:r>
           </w:p>
           <w:p>
@@ -5681,13 +5923,7 @@
               <w:rPr>
                 <w:rFonts w:asciiTheme="majorHAnsi" w:hAnsiTheme="majorHAnsi" w:cs="Times New Roman"/>
               </w:rPr>
-              <w:t xml:space="preserve">- Thông tin </w:t>
-            </w:r>
-            <w:r>
-              <w:rPr>
-                <w:rFonts w:asciiTheme="majorHAnsi" w:hAnsiTheme="majorHAnsi" w:cs="Times New Roman"/>
-              </w:rPr>
-              <w:t>cơ bản của nhà cung cấp(Mã nhà cung cấp, tên nhà cung cấp), tổng nợ, nợ cần phải trả, hạn trả.</w:t>
+              <w:t>- Thông tin cơ bản của nhà cung cấp(Mã nhà cung cấp, tên nhà cung cấp), tổng nợ, nợ cần phải trả, hạn trả.</w:t>
             </w:r>
           </w:p>
         </w:tc>
@@ -5845,13 +6081,7 @@
               <w:rPr>
                 <w:rFonts w:asciiTheme="majorHAnsi" w:hAnsiTheme="majorHAnsi" w:cs="Times New Roman"/>
               </w:rPr>
-              <w:t xml:space="preserve">Bộ </w:t>
-            </w:r>
-            <w:r>
-              <w:rPr>
-                <w:rFonts w:asciiTheme="majorHAnsi" w:hAnsiTheme="majorHAnsi" w:cs="Times New Roman"/>
-              </w:rPr>
-              <w:t>phận quản lý tài chính hoặc là quản lý cửa hàng.</w:t>
+              <w:t>Bộ phận quản lý tài chính hoặc là quản lý cửa hàng.</w:t>
             </w:r>
           </w:p>
         </w:tc>
@@ -5920,13 +6150,7 @@
               <w:rPr>
                 <w:rFonts w:asciiTheme="majorHAnsi" w:hAnsiTheme="majorHAnsi" w:cs="Times New Roman"/>
               </w:rPr>
-              <w:t xml:space="preserve">- </w:t>
-            </w:r>
-            <w:r>
-              <w:rPr>
-                <w:rFonts w:asciiTheme="majorHAnsi" w:hAnsiTheme="majorHAnsi" w:cs="Times New Roman"/>
-              </w:rPr>
-              <w:t>Thông tin về công nợ phải hoàn toàn được bảo mật.</w:t>
+              <w:t>- Thông tin về công nợ phải hoàn toàn được bảo mật.</w:t>
             </w:r>
           </w:p>
         </w:tc>
@@ -5936,7 +6160,6 @@
     <w:p/>
     <w:p>
       <w:r>
-        <w:lastRenderedPageBreak/>
         <w:t>Ô xử lý “Báo cáo tài chính”</w:t>
       </w:r>
     </w:p>
@@ -6039,10 +6262,7 @@
               <w:t xml:space="preserve"> lý</w:t>
             </w:r>
             <w:r>
-              <w:t>: Quả</w:t>
-            </w:r>
-            <w:r>
-              <w:t>n lý báo cáo tài chính.</w:t>
+              <w:t>: Quản lý báo cáo tài chính.</w:t>
             </w:r>
           </w:p>
           <w:p>
@@ -6261,13 +6481,7 @@
               <w:rPr>
                 <w:rFonts w:asciiTheme="majorHAnsi" w:hAnsiTheme="majorHAnsi" w:cs="Times New Roman"/>
               </w:rPr>
-              <w:t xml:space="preserve">- Khi </w:t>
-            </w:r>
-            <w:r>
-              <w:rPr>
-                <w:rFonts w:asciiTheme="majorHAnsi" w:hAnsiTheme="majorHAnsi" w:cs="Times New Roman"/>
-              </w:rPr>
-              <w:t>tới kỳ hạn báo cáo hoặc yêu cầu báo cáo từ quản lý cửa hàng.</w:t>
+              <w:t>- Khi tới kỳ hạn báo cáo hoặc yêu cầu báo cáo từ quản lý cửa hàng.</w:t>
             </w:r>
           </w:p>
         </w:tc>
@@ -6336,13 +6550,7 @@
               <w:rPr>
                 <w:rFonts w:asciiTheme="majorHAnsi" w:hAnsiTheme="majorHAnsi" w:cs="Times New Roman"/>
               </w:rPr>
-              <w:t xml:space="preserve">- Thông tin </w:t>
-            </w:r>
-            <w:r>
-              <w:rPr>
-                <w:rFonts w:asciiTheme="majorHAnsi" w:hAnsiTheme="majorHAnsi" w:cs="Times New Roman"/>
-              </w:rPr>
-              <w:t>về ngày, tháng, năm yêu cầu lập báo cáo.</w:t>
+              <w:t>- Thông tin về ngày, tháng, năm yêu cầu lập báo cáo.</w:t>
             </w:r>
           </w:p>
         </w:tc>
@@ -6461,6 +6669,7 @@
               <w:rPr>
                 <w:rFonts w:asciiTheme="majorHAnsi" w:hAnsiTheme="majorHAnsi" w:cs="Times New Roman"/>
               </w:rPr>
+              <w:lastRenderedPageBreak/>
               <w:t xml:space="preserve">5. </w:t>
             </w:r>
             <w:r>
@@ -6514,13 +6723,7 @@
               <w:rPr>
                 <w:rFonts w:asciiTheme="majorHAnsi" w:hAnsiTheme="majorHAnsi" w:cs="Times New Roman"/>
               </w:rPr>
-              <w:t>Bộ phận quả</w:t>
-            </w:r>
-            <w:r>
-              <w:rPr>
-                <w:rFonts w:asciiTheme="majorHAnsi" w:hAnsiTheme="majorHAnsi" w:cs="Times New Roman"/>
-              </w:rPr>
-              <w:t>n lý tài chính.</w:t>
+              <w:t>Bộ phận quản lý tài chính.</w:t>
             </w:r>
           </w:p>
         </w:tc>
@@ -6589,19 +6792,7 @@
               <w:rPr>
                 <w:rFonts w:asciiTheme="majorHAnsi" w:hAnsiTheme="majorHAnsi" w:cs="Times New Roman"/>
               </w:rPr>
-              <w:t>- Thông tin về</w:t>
-            </w:r>
-            <w:r>
-              <w:rPr>
-                <w:rFonts w:asciiTheme="majorHAnsi" w:hAnsiTheme="majorHAnsi" w:cs="Times New Roman"/>
-              </w:rPr>
-              <w:t xml:space="preserve"> báo cáo tài chính</w:t>
-            </w:r>
-            <w:r>
-              <w:rPr>
-                <w:rFonts w:asciiTheme="majorHAnsi" w:hAnsiTheme="majorHAnsi" w:cs="Times New Roman"/>
-              </w:rPr>
-              <w:t xml:space="preserve"> phải hoàn toàn được bảo mật.</w:t>
+              <w:t>- Thông tin về báo cáo tài chính phải hoàn toàn được bảo mật.</w:t>
             </w:r>
           </w:p>
         </w:tc>
@@ -6713,10 +6904,7 @@
               <w:t xml:space="preserve"> lý</w:t>
             </w:r>
             <w:r>
-              <w:t xml:space="preserve">: </w:t>
-            </w:r>
-            <w:r>
-              <w:t>Phân quyền truy cập.</w:t>
+              <w:t>: Phân quyền truy cập.</w:t>
             </w:r>
           </w:p>
           <w:p>
@@ -7022,13 +7210,7 @@
               <w:rPr>
                 <w:rFonts w:asciiTheme="majorHAnsi" w:hAnsiTheme="majorHAnsi" w:cs="Times New Roman"/>
               </w:rPr>
-              <w:t xml:space="preserve">- Thông tin </w:t>
-            </w:r>
-            <w:r>
-              <w:rPr>
-                <w:rFonts w:asciiTheme="majorHAnsi" w:hAnsiTheme="majorHAnsi" w:cs="Times New Roman"/>
-              </w:rPr>
-              <w:t>cơ bản về nhân viên(Mã nhân viên, tên nhân viên, giới tính)</w:t>
+              <w:t>- Thông tin cơ bản về nhân viên(Mã nhân viên, tên nhân viên, giới tính)</w:t>
             </w:r>
           </w:p>
           <w:p>
@@ -7072,7 +7254,6 @@
               <w:rPr>
                 <w:rFonts w:asciiTheme="majorHAnsi" w:hAnsiTheme="majorHAnsi" w:cs="Times New Roman"/>
               </w:rPr>
-              <w:lastRenderedPageBreak/>
               <w:t>4. Dòng dữ liệu</w:t>
             </w:r>
             <w:r>
@@ -7278,13 +7459,7 @@
               <w:rPr>
                 <w:rFonts w:asciiTheme="majorHAnsi" w:hAnsiTheme="majorHAnsi" w:cs="Times New Roman"/>
               </w:rPr>
-              <w:t xml:space="preserve">- </w:t>
-            </w:r>
-            <w:r>
-              <w:rPr>
-                <w:rFonts w:asciiTheme="majorHAnsi" w:hAnsiTheme="majorHAnsi" w:cs="Times New Roman"/>
-              </w:rPr>
-              <w:t>Nên cân nhắc kỹ lưỡng trước khi phân quyền truy cập cho các nhân viên.</w:t>
+              <w:t>- Nên cân nhắc kỹ lưỡng trước khi phân quyền truy cập cho các nhân viên.</w:t>
             </w:r>
           </w:p>
         </w:tc>

</xml_diff>